<commit_message>
Authentication skoolkids and teachers
</commit_message>
<xml_diff>
--- a/resources/assets/report/КПБД-serbin.docx
+++ b/resources/assets/report/КПБД-serbin.docx
@@ -13021,7 +13021,6 @@
           <w:szCs w:val="28"/>
           <w:lang w:eastAsia="ru-RU" w:bidi="ar-SA"/>
         </w:rPr>
-        <w:lastRenderedPageBreak/>
         <w:pict>
           <v:shape id="_x0000_s1989" type="#_x0000_t202" style="position:absolute;left:0;text-align:left;margin-left:264.45pt;margin-top:687.25pt;width:219.35pt;height:51.15pt;z-index:252012032;mso-width-relative:margin;mso-height-relative:margin" strokecolor="white">
             <v:textbox style="mso-next-textbox:#_x0000_s1989">
@@ -13051,9 +13050,9 @@
         </w:rPr>
         <w:drawing>
           <wp:inline distT="0" distB="0" distL="0" distR="0">
-            <wp:extent cx="6121400" cy="9251950"/>
+            <wp:extent cx="5892655" cy="8984511"/>
             <wp:effectExtent l="19050" t="0" r="0" b="0"/>
-            <wp:docPr id="8" name="Рисунок 7" descr="fmodel.jpg"/>
+            <wp:docPr id="3" name="Рисунок 2" descr="fmodel.jpg"/>
             <wp:cNvGraphicFramePr>
               <a:graphicFrameLocks xmlns:a="http://schemas.openxmlformats.org/drawingml/2006/main" noChangeAspect="1"/>
             </wp:cNvGraphicFramePr>
@@ -13073,7 +13072,7 @@
                   <pic:spPr>
                     <a:xfrm>
                       <a:off x="0" y="0"/>
-                      <a:ext cx="6121400" cy="9251950"/>
+                      <a:ext cx="5896100" cy="8989763"/>
                     </a:xfrm>
                     <a:prstGeom prst="rect">
                       <a:avLst/>
@@ -13506,33 +13505,31 @@
         <w:rPr>
           <w:sz w:val="28"/>
           <w:szCs w:val="28"/>
+        </w:rPr>
+        <w:t xml:space="preserve">1.  </w:t>
+      </w:r>
+      <w:proofErr w:type="gramStart"/>
+      <w:r>
+        <w:rPr>
+          <w:sz w:val="28"/>
+          <w:szCs w:val="28"/>
           <w:lang w:val="en-US"/>
         </w:rPr>
-        <w:t xml:space="preserve">1.  </w:t>
-      </w:r>
-      <w:proofErr w:type="gramStart"/>
+        <w:t>Barker</w:t>
+      </w:r>
+      <w:r>
+        <w:rPr>
+          <w:sz w:val="28"/>
+          <w:szCs w:val="28"/>
+        </w:rPr>
+        <w:t xml:space="preserve">  </w:t>
+      </w:r>
       <w:r>
         <w:rPr>
           <w:sz w:val="28"/>
           <w:szCs w:val="28"/>
           <w:lang w:val="en-US"/>
         </w:rPr>
-        <w:t>Barker</w:t>
-      </w:r>
-      <w:r>
-        <w:rPr>
-          <w:sz w:val="28"/>
-          <w:szCs w:val="28"/>
-          <w:lang w:val="en-US"/>
-        </w:rPr>
-        <w:t xml:space="preserve">  </w:t>
-      </w:r>
-      <w:r>
-        <w:rPr>
-          <w:sz w:val="28"/>
-          <w:szCs w:val="28"/>
-          <w:lang w:val="en-US"/>
-        </w:rPr>
         <w:t>R</w:t>
       </w:r>
       <w:proofErr w:type="gramEnd"/>
@@ -13540,7 +13537,6 @@
         <w:rPr>
           <w:sz w:val="28"/>
           <w:szCs w:val="28"/>
-          <w:lang w:val="en-US"/>
         </w:rPr>
         <w:t xml:space="preserve">.  </w:t>
       </w:r>
@@ -15075,7 +15071,7 @@
 </file>
 
 <file path=customXml/itemProps1.xml><?xml version="1.0" encoding="utf-8"?>
-<ds:datastoreItem xmlns:ds="http://schemas.openxmlformats.org/officeDocument/2006/customXml" ds:itemID="{69DFD4DD-1F49-44E3-9758-A88C683CCF75}">
+<ds:datastoreItem xmlns:ds="http://schemas.openxmlformats.org/officeDocument/2006/customXml" ds:itemID="{E976DF08-B5B1-4722-B9D6-59A9800C19ED}">
   <ds:schemaRefs>
     <ds:schemaRef ds:uri="http://schemas.openxmlformats.org/officeDocument/2006/bibliography"/>
   </ds:schemaRefs>

</xml_diff>

<commit_message>
registration teacher and user 70%
</commit_message>
<xml_diff>
--- a/resources/assets/report/КПБД-serbin.docx
+++ b/resources/assets/report/КПБД-serbin.docx
@@ -11926,7 +11926,6 @@
     </w:p>
     <w:p>
       <w:pPr>
-        <w:spacing w:line="360" w:lineRule="auto"/>
         <w:rPr>
           <w:noProof/>
           <w:sz w:val="28"/>
@@ -11943,7 +11942,87 @@
         </w:rPr>
         <w:lastRenderedPageBreak/>
         <w:pict>
-          <v:shape id="_x0000_s1991" type="#_x0000_t202" style="position:absolute;margin-left:-7.25pt;margin-top:-27.9pt;width:180pt;height:25.15pt;z-index:252013056" stroked="f" strokecolor="black [3213]" strokeweight="0">
+          <v:shape id="_x0000_s1989" type="#_x0000_t202" style="position:absolute;margin-left:312.6pt;margin-top:677.95pt;width:167pt;height:36.6pt;z-index:252012032;mso-width-relative:margin;mso-height-relative:margin" strokecolor="white">
+            <v:textbox style="mso-next-textbox:#_x0000_s1989">
+              <w:txbxContent>
+                <w:p>
+                  <w:pPr>
+                    <w:rPr>
+                      <w:lang w:val="en-US"/>
+                    </w:rPr>
+                  </w:pPr>
+                  <w:r>
+                    <w:t>Рис</w:t>
+                  </w:r>
+                  <w:r>
+                    <w:t>. 5</w:t>
+                  </w:r>
+                  <w:r>
+                    <w:t xml:space="preserve">. Физическая модель </w:t>
+                  </w:r>
+                </w:p>
+                <w:p>
+                  <w:r>
+                    <w:t>базы данных</w:t>
+                  </w:r>
+                </w:p>
+              </w:txbxContent>
+            </v:textbox>
+          </v:shape>
+        </w:pict>
+      </w:r>
+      <w:r>
+        <w:rPr>
+          <w:noProof/>
+          <w:sz w:val="28"/>
+          <w:szCs w:val="28"/>
+          <w:lang w:eastAsia="ru-RU" w:bidi="ar-SA"/>
+        </w:rPr>
+        <w:drawing>
+          <wp:inline distT="0" distB="0" distL="0" distR="0">
+            <wp:extent cx="5986145" cy="9251950"/>
+            <wp:effectExtent l="19050" t="0" r="0" b="0"/>
+            <wp:docPr id="6" name="Рисунок 5" descr="fmodel.jpg"/>
+            <wp:cNvGraphicFramePr>
+              <a:graphicFrameLocks xmlns:a="http://schemas.openxmlformats.org/drawingml/2006/main" noChangeAspect="1"/>
+            </wp:cNvGraphicFramePr>
+            <a:graphic xmlns:a="http://schemas.openxmlformats.org/drawingml/2006/main">
+              <a:graphicData uri="http://schemas.openxmlformats.org/drawingml/2006/picture">
+                <pic:pic xmlns:pic="http://schemas.openxmlformats.org/drawingml/2006/picture">
+                  <pic:nvPicPr>
+                    <pic:cNvPr id="0" name="fmodel.jpg"/>
+                    <pic:cNvPicPr/>
+                  </pic:nvPicPr>
+                  <pic:blipFill>
+                    <a:blip r:embed="rId10" cstate="print"/>
+                    <a:stretch>
+                      <a:fillRect/>
+                    </a:stretch>
+                  </pic:blipFill>
+                  <pic:spPr>
+                    <a:xfrm>
+                      <a:off x="0" y="0"/>
+                      <a:ext cx="5986145" cy="9251950"/>
+                    </a:xfrm>
+                    <a:prstGeom prst="rect">
+                      <a:avLst/>
+                    </a:prstGeom>
+                  </pic:spPr>
+                </pic:pic>
+              </a:graphicData>
+            </a:graphic>
+          </wp:inline>
+        </w:drawing>
+      </w:r>
+      <w:r>
+        <w:rPr>
+          <w:noProof/>
+          <w:sz w:val="28"/>
+          <w:szCs w:val="28"/>
+          <w:lang w:eastAsia="ru-RU" w:bidi="ar-SA"/>
+        </w:rPr>
+        <w:pict>
+          <v:shape id="_x0000_s1991" type="#_x0000_t202" style="position:absolute;margin-left:-7.25pt;margin-top:-27.9pt;width:180pt;height:25.15pt;z-index:252013056;mso-position-horizontal-relative:text;mso-position-vertical-relative:text" stroked="f" strokecolor="black [3213]" strokeweight="0">
             <v:textbox>
               <w:txbxContent>
                 <w:p>
@@ -11980,69 +12059,19 @@
           <w:szCs w:val="28"/>
           <w:lang w:eastAsia="ru-RU" w:bidi="ar-SA"/>
         </w:rPr>
-        <w:pict>
-          <v:shape id="_x0000_s1989" type="#_x0000_t202" style="position:absolute;margin-left:264.45pt;margin-top:687.25pt;width:219.35pt;height:51.15pt;z-index:252012032;mso-width-relative:margin;mso-height-relative:margin" strokecolor="white">
-            <v:textbox style="mso-next-textbox:#_x0000_s1989">
-              <w:txbxContent>
-                <w:p>
-                  <w:r>
-                    <w:t>Рис</w:t>
-                  </w:r>
-                  <w:r>
-                    <w:t>. 5</w:t>
-                  </w:r>
-                  <w:r>
-                    <w:t>. Физическая модель базы данных</w:t>
-                  </w:r>
-                </w:p>
-              </w:txbxContent>
-            </v:textbox>
-          </v:shape>
-        </w:pict>
-      </w:r>
-      <w:r>
+        <w:br w:type="page"/>
+      </w:r>
+    </w:p>
+    <w:p>
+      <w:pPr>
+        <w:spacing w:line="360" w:lineRule="auto"/>
         <w:rPr>
           <w:noProof/>
           <w:sz w:val="28"/>
           <w:szCs w:val="28"/>
           <w:lang w:eastAsia="ru-RU" w:bidi="ar-SA"/>
         </w:rPr>
-        <w:drawing>
-          <wp:inline distT="0" distB="0" distL="0" distR="0">
-            <wp:extent cx="5892655" cy="8984511"/>
-            <wp:effectExtent l="19050" t="0" r="0" b="0"/>
-            <wp:docPr id="3" name="Рисунок 2" descr="fmodel.jpg"/>
-            <wp:cNvGraphicFramePr>
-              <a:graphicFrameLocks xmlns:a="http://schemas.openxmlformats.org/drawingml/2006/main" noChangeAspect="1"/>
-            </wp:cNvGraphicFramePr>
-            <a:graphic xmlns:a="http://schemas.openxmlformats.org/drawingml/2006/main">
-              <a:graphicData uri="http://schemas.openxmlformats.org/drawingml/2006/picture">
-                <pic:pic xmlns:pic="http://schemas.openxmlformats.org/drawingml/2006/picture">
-                  <pic:nvPicPr>
-                    <pic:cNvPr id="0" name="fmodel.jpg"/>
-                    <pic:cNvPicPr/>
-                  </pic:nvPicPr>
-                  <pic:blipFill>
-                    <a:blip r:embed="rId10" cstate="print"/>
-                    <a:stretch>
-                      <a:fillRect/>
-                    </a:stretch>
-                  </pic:blipFill>
-                  <pic:spPr>
-                    <a:xfrm>
-                      <a:off x="0" y="0"/>
-                      <a:ext cx="5896100" cy="8989763"/>
-                    </a:xfrm>
-                    <a:prstGeom prst="rect">
-                      <a:avLst/>
-                    </a:prstGeom>
-                  </pic:spPr>
-                </pic:pic>
-              </a:graphicData>
-            </a:graphic>
-          </wp:inline>
-        </w:drawing>
-      </w:r>
+      </w:pPr>
     </w:p>
     <w:p>
       <w:pPr>
@@ -12060,7 +12089,6 @@
           <w:b/>
           <w:szCs w:val="28"/>
         </w:rPr>
-        <w:lastRenderedPageBreak/>
         <w:t>5.</w:t>
       </w:r>
       <w:r>
@@ -16296,33 +16324,31 @@
         <w:rPr>
           <w:sz w:val="28"/>
           <w:szCs w:val="28"/>
+        </w:rPr>
+        <w:t xml:space="preserve">1.  </w:t>
+      </w:r>
+      <w:proofErr w:type="gramStart"/>
+      <w:r>
+        <w:rPr>
+          <w:sz w:val="28"/>
+          <w:szCs w:val="28"/>
           <w:lang w:val="en-US"/>
         </w:rPr>
-        <w:t xml:space="preserve">1.  </w:t>
-      </w:r>
-      <w:proofErr w:type="gramStart"/>
+        <w:t>Barker</w:t>
+      </w:r>
+      <w:r>
+        <w:rPr>
+          <w:sz w:val="28"/>
+          <w:szCs w:val="28"/>
+        </w:rPr>
+        <w:t xml:space="preserve">  </w:t>
+      </w:r>
       <w:r>
         <w:rPr>
           <w:sz w:val="28"/>
           <w:szCs w:val="28"/>
           <w:lang w:val="en-US"/>
         </w:rPr>
-        <w:t>Barker</w:t>
-      </w:r>
-      <w:r>
-        <w:rPr>
-          <w:sz w:val="28"/>
-          <w:szCs w:val="28"/>
-          <w:lang w:val="en-US"/>
-        </w:rPr>
-        <w:t xml:space="preserve">  </w:t>
-      </w:r>
-      <w:r>
-        <w:rPr>
-          <w:sz w:val="28"/>
-          <w:szCs w:val="28"/>
-          <w:lang w:val="en-US"/>
-        </w:rPr>
         <w:t>R</w:t>
       </w:r>
       <w:proofErr w:type="gramEnd"/>
@@ -16330,7 +16356,6 @@
         <w:rPr>
           <w:sz w:val="28"/>
           <w:szCs w:val="28"/>
-          <w:lang w:val="en-US"/>
         </w:rPr>
         <w:t xml:space="preserve">.  </w:t>
       </w:r>
@@ -18693,7 +18718,7 @@
 </file>
 
 <file path=customXml/itemProps1.xml><?xml version="1.0" encoding="utf-8"?>
-<ds:datastoreItem xmlns:ds="http://schemas.openxmlformats.org/officeDocument/2006/customXml" ds:itemID="{60E70B47-D70D-4CB6-8E12-91FF295EA5B1}">
+<ds:datastoreItem xmlns:ds="http://schemas.openxmlformats.org/officeDocument/2006/customXml" ds:itemID="{76466C7A-3DEC-46CA-9A31-9364058D091E}">
   <ds:schemaRefs>
     <ds:schemaRef ds:uri="http://schemas.openxmlformats.org/officeDocument/2006/bibliography"/>
   </ds:schemaRefs>

</xml_diff>

<commit_message>
registration teacher and user 90%
</commit_message>
<xml_diff>
--- a/resources/assets/report/КПБД-serbin.docx
+++ b/resources/assets/report/КПБД-serbin.docx
@@ -146,16 +146,8 @@
         <w:rPr>
           <w:sz w:val="28"/>
         </w:rPr>
-        <w:t xml:space="preserve">-САЙТА </w:t>
-      </w:r>
-      <w:proofErr w:type="gramStart"/>
-      <w:r>
-        <w:rPr>
-          <w:sz w:val="28"/>
-        </w:rPr>
-        <w:t>ДЛЯ</w:t>
-      </w:r>
-      <w:proofErr w:type="gramEnd"/>
+        <w:t>-САЙТА ДЛЯ</w:t>
+      </w:r>
     </w:p>
     <w:p>
       <w:pPr>
@@ -334,19 +326,11 @@
           <w:shd w:val="clear" w:color="auto" w:fill="FAFAFA"/>
         </w:rPr>
       </w:pPr>
-      <w:proofErr w:type="gramStart"/>
-      <w:r>
-        <w:rPr>
-          <w:sz w:val="28"/>
-        </w:rPr>
-        <w:t>Разрабатываемый</w:t>
-      </w:r>
-      <w:proofErr w:type="gramEnd"/>
-      <w:r>
-        <w:rPr>
-          <w:sz w:val="28"/>
-        </w:rPr>
-        <w:t xml:space="preserve">  </w:t>
+      <w:r>
+        <w:rPr>
+          <w:sz w:val="28"/>
+        </w:rPr>
+        <w:t xml:space="preserve">Разрабатываемый  </w:t>
       </w:r>
       <w:r>
         <w:rPr>
@@ -687,23 +671,7 @@
           <w:sz w:val="28"/>
           <w:szCs w:val="28"/>
         </w:rPr>
-        <w:t xml:space="preserve">информационные технологии вошли и крепко закрепились в нашей жизни. Информационная грамотность учеников многократно возросла за </w:t>
-      </w:r>
-      <w:proofErr w:type="gramStart"/>
-      <w:r>
-        <w:rPr>
-          <w:sz w:val="28"/>
-          <w:szCs w:val="28"/>
-        </w:rPr>
-        <w:t>последние</w:t>
-      </w:r>
-      <w:proofErr w:type="gramEnd"/>
-      <w:r>
-        <w:rPr>
-          <w:sz w:val="28"/>
-          <w:szCs w:val="28"/>
-        </w:rPr>
-        <w:t xml:space="preserve"> 15 лет. </w:t>
+        <w:t xml:space="preserve">информационные технологии вошли и крепко закрепились в нашей жизни. Информационная грамотность учеников многократно возросла за последние 15 лет. </w:t>
       </w:r>
     </w:p>
     <w:p>
@@ -721,70 +689,29 @@
           <w:sz w:val="28"/>
           <w:szCs w:val="28"/>
         </w:rPr>
-        <w:t xml:space="preserve">В современном мире большинство учащихся средних общеобразовательных школ, посещают </w:t>
-      </w:r>
-      <w:proofErr w:type="spellStart"/>
-      <w:r>
-        <w:rPr>
-          <w:sz w:val="28"/>
-          <w:szCs w:val="28"/>
-        </w:rPr>
-        <w:t>вебсайты</w:t>
-      </w:r>
-      <w:proofErr w:type="spellEnd"/>
-      <w:r>
-        <w:rPr>
-          <w:sz w:val="28"/>
-          <w:szCs w:val="28"/>
-        </w:rPr>
-        <w:t xml:space="preserve">, имеют </w:t>
-      </w:r>
-      <w:proofErr w:type="spellStart"/>
-      <w:r>
-        <w:rPr>
-          <w:sz w:val="28"/>
-          <w:szCs w:val="28"/>
-        </w:rPr>
-        <w:t>профайлы</w:t>
-      </w:r>
-      <w:proofErr w:type="spellEnd"/>
-      <w:r>
-        <w:rPr>
-          <w:sz w:val="28"/>
-          <w:szCs w:val="28"/>
-        </w:rPr>
-        <w:t xml:space="preserve"> в </w:t>
-      </w:r>
-      <w:proofErr w:type="spellStart"/>
-      <w:r>
-        <w:rPr>
-          <w:sz w:val="28"/>
-          <w:szCs w:val="28"/>
-        </w:rPr>
-        <w:t>соцсетях</w:t>
-      </w:r>
-      <w:proofErr w:type="spellEnd"/>
-      <w:r>
-        <w:rPr>
-          <w:sz w:val="28"/>
-          <w:szCs w:val="28"/>
-        </w:rPr>
-        <w:t xml:space="preserve">, используют поисковые сервисы. В общем, имеют навыки работы с сетью интернет на уровне пользователей. Учеников, не владеющих интернетом, необходимо обучить до уровня пользователь, современный окружающий мир располагает к этому. Желательно интегрировать процесс </w:t>
-      </w:r>
-      <w:r>
-        <w:rPr>
-          <w:color w:val="FF0000"/>
-          <w:sz w:val="28"/>
-          <w:szCs w:val="28"/>
-        </w:rPr>
-        <w:t>обучения</w:t>
-      </w:r>
-      <w:r>
-        <w:rPr>
-          <w:sz w:val="28"/>
-          <w:szCs w:val="28"/>
-        </w:rPr>
-        <w:t xml:space="preserve"> в средние школы. </w:t>
+        <w:t>В современном мире большинство учащихся средних общеобразовательных школ, посещают вебсайты, имеют профайлы в соцсетях, используют поисковые сервисы. В общем, имеют навыки работы с сетью интернет на уровне пользователей. Учеников, не владеющих интернетом, необходимо обучить до уровня пользователь, современный окружающий мир располагает к этому. Желательно интегрировать</w:t>
+      </w:r>
+      <w:r>
+        <w:rPr>
+          <w:sz w:val="28"/>
+          <w:szCs w:val="28"/>
+          <w:lang w:val="en-US"/>
+        </w:rPr>
+        <w:t xml:space="preserve"> </w:t>
+      </w:r>
+      <w:r>
+        <w:rPr>
+          <w:sz w:val="28"/>
+          <w:szCs w:val="28"/>
+        </w:rPr>
+        <w:t xml:space="preserve">этот </w:t>
+      </w:r>
+      <w:r>
+        <w:rPr>
+          <w:sz w:val="28"/>
+          <w:szCs w:val="28"/>
+        </w:rPr>
+        <w:t xml:space="preserve">процесс в средние школы. </w:t>
       </w:r>
     </w:p>
     <w:p>
@@ -850,7 +777,6 @@
         </w:rPr>
         <w:t xml:space="preserve"> на 2015-2020 годы</w:t>
       </w:r>
-      <w:proofErr w:type="gramStart"/>
       <w:r>
         <w:rPr>
           <w:i/>
@@ -866,7 +792,6 @@
         </w:rPr>
         <w:t>.</w:t>
       </w:r>
-      <w:proofErr w:type="gramEnd"/>
     </w:p>
     <w:p>
       <w:pPr>
@@ -1560,17 +1485,8 @@
           <w:rFonts w:ascii="Times New Roman" w:hAnsi="Times New Roman" w:cs="Times New Roman"/>
           <w:i w:val="0"/>
         </w:rPr>
-        <w:t xml:space="preserve">ущность-связь» в нотации </w:t>
-      </w:r>
-      <w:proofErr w:type="spellStart"/>
-      <w:r>
-        <w:rPr>
-          <w:rFonts w:ascii="Times New Roman" w:hAnsi="Times New Roman" w:cs="Times New Roman"/>
-          <w:i w:val="0"/>
-        </w:rPr>
-        <w:t>П.Чена</w:t>
-      </w:r>
-      <w:proofErr w:type="spellEnd"/>
+        <w:t>ущность-связь» в нотации П.Чена</w:t>
+      </w:r>
     </w:p>
     <w:p>
       <w:pPr>
@@ -3805,23 +3721,7 @@
           <w:sz w:val="28"/>
           <w:szCs w:val="28"/>
         </w:rPr>
-        <w:t>Имеем связь М</w:t>
-      </w:r>
-      <w:proofErr w:type="gramStart"/>
-      <w:r>
-        <w:rPr>
-          <w:sz w:val="28"/>
-          <w:szCs w:val="28"/>
-        </w:rPr>
-        <w:t>:М</w:t>
-      </w:r>
-      <w:proofErr w:type="gramEnd"/>
-      <w:r>
-        <w:rPr>
-          <w:sz w:val="28"/>
-          <w:szCs w:val="28"/>
-        </w:rPr>
-        <w:t xml:space="preserve"> (</w:t>
+        <w:t>Имеем связь М:М (</w:t>
       </w:r>
       <w:r>
         <w:rPr>
@@ -5265,7 +5165,6 @@
           <w:szCs w:val="28"/>
         </w:rPr>
       </w:pPr>
-      <w:proofErr w:type="gramStart"/>
       <w:r>
         <w:rPr>
           <w:b/>
@@ -5296,7 +5195,6 @@
         </w:rPr>
         <w:t xml:space="preserve"> № домашнего задания, № ученика, текст работы, оценка, дата назначения, дата выполнения);</w:t>
       </w:r>
-      <w:proofErr w:type="gramEnd"/>
     </w:p>
     <w:p>
       <w:pPr>
@@ -6883,13 +6781,8 @@
                     <w:t>2</w:t>
                   </w:r>
                   <w:r>
-                    <w:t xml:space="preserve"> Диаграмма «сущность-связь» в нотации </w:t>
+                    <w:t xml:space="preserve"> Диаграмма «сущность-связь» в нотации П.Чена</w:t>
                   </w:r>
-                  <w:proofErr w:type="spellStart"/>
-                  <w:r>
-                    <w:t>П.Чена</w:t>
-                  </w:r>
-                  <w:proofErr w:type="spellEnd"/>
                 </w:p>
               </w:txbxContent>
             </v:textbox>
@@ -7071,18 +6964,8 @@
           <w:sz w:val="28"/>
           <w:szCs w:val="28"/>
         </w:rPr>
-        <w:t xml:space="preserve"> в </w:t>
-      </w:r>
-      <w:proofErr w:type="gramStart"/>
-      <w:r>
-        <w:rPr>
-          <w:b/>
-          <w:sz w:val="28"/>
-          <w:szCs w:val="28"/>
-        </w:rPr>
-        <w:t>иерархическую</w:t>
-      </w:r>
-      <w:proofErr w:type="gramEnd"/>
+        <w:t xml:space="preserve"> в иерархическую</w:t>
+      </w:r>
     </w:p>
     <w:p>
       <w:pPr>
@@ -7952,23 +7835,7 @@
           <w:sz w:val="28"/>
           <w:szCs w:val="28"/>
         </w:rPr>
-        <w:t xml:space="preserve">Нормализация – процесс преобразования древовидной структуры в </w:t>
-      </w:r>
-      <w:proofErr w:type="gramStart"/>
-      <w:r>
-        <w:rPr>
-          <w:sz w:val="28"/>
-          <w:szCs w:val="28"/>
-        </w:rPr>
-        <w:t>реляционную</w:t>
-      </w:r>
-      <w:proofErr w:type="gramEnd"/>
-      <w:r>
-        <w:rPr>
-          <w:sz w:val="28"/>
-          <w:szCs w:val="28"/>
-        </w:rPr>
-        <w:t>.</w:t>
+        <w:t>Нормализация – процесс преобразования древовидной структуры в реляционную.</w:t>
       </w:r>
     </w:p>
     <w:p>
@@ -8230,7 +8097,6 @@
         </w:rPr>
         <w:t xml:space="preserve"> </w:t>
       </w:r>
-      <w:proofErr w:type="gramStart"/>
       <w:r>
         <w:rPr>
           <w:sz w:val="28"/>
@@ -8246,7 +8112,6 @@
         </w:rPr>
         <w:t xml:space="preserve"> </w:t>
       </w:r>
-      <w:proofErr w:type="gramEnd"/>
       <w:r>
         <w:rPr>
           <w:sz w:val="28"/>
@@ -8285,9 +8150,329 @@
           <w:sz w:val="28"/>
           <w:szCs w:val="28"/>
         </w:rPr>
+        <w:t xml:space="preserve"> (</w:t>
+      </w:r>
+      <w:r>
+        <w:rPr>
+          <w:sz w:val="28"/>
+          <w:szCs w:val="28"/>
+        </w:rPr>
         <w:t xml:space="preserve"> </w:t>
       </w:r>
-      <w:proofErr w:type="gramStart"/>
+      <w:r>
+        <w:rPr>
+          <w:sz w:val="28"/>
+          <w:szCs w:val="28"/>
+          <w:u w:val="single"/>
+        </w:rPr>
+        <w:t>№ учителя</w:t>
+      </w:r>
+      <w:r>
+        <w:rPr>
+          <w:sz w:val="28"/>
+          <w:szCs w:val="28"/>
+        </w:rPr>
+        <w:t>,</w:t>
+      </w:r>
+      <w:r>
+        <w:rPr>
+          <w:sz w:val="28"/>
+          <w:szCs w:val="28"/>
+        </w:rPr>
+        <w:t xml:space="preserve"> </w:t>
+      </w:r>
+      <w:r>
+        <w:rPr>
+          <w:sz w:val="28"/>
+          <w:szCs w:val="28"/>
+        </w:rPr>
+        <w:t>№ предмета</w:t>
+      </w:r>
+      <w:r>
+        <w:rPr>
+          <w:sz w:val="28"/>
+          <w:szCs w:val="28"/>
+        </w:rPr>
+        <w:t>,</w:t>
+      </w:r>
+      <w:r>
+        <w:rPr>
+          <w:sz w:val="28"/>
+          <w:szCs w:val="28"/>
+        </w:rPr>
+        <w:t xml:space="preserve"> имя</w:t>
+      </w:r>
+      <w:r>
+        <w:rPr>
+          <w:sz w:val="28"/>
+          <w:szCs w:val="28"/>
+        </w:rPr>
+        <w:t xml:space="preserve">, </w:t>
+      </w:r>
+      <w:r>
+        <w:rPr>
+          <w:sz w:val="28"/>
+          <w:szCs w:val="28"/>
+        </w:rPr>
+        <w:t xml:space="preserve">фамилия, отчество, </w:t>
+      </w:r>
+      <w:r>
+        <w:rPr>
+          <w:sz w:val="28"/>
+          <w:szCs w:val="28"/>
+        </w:rPr>
+        <w:t>номер телефона,</w:t>
+      </w:r>
+      <w:r>
+        <w:rPr>
+          <w:sz w:val="28"/>
+          <w:szCs w:val="28"/>
+        </w:rPr>
+        <w:t xml:space="preserve"> квалификация, дата трудоустройства </w:t>
+      </w:r>
+      <w:r>
+        <w:rPr>
+          <w:sz w:val="28"/>
+          <w:szCs w:val="28"/>
+        </w:rPr>
+        <w:t>);</w:t>
+      </w:r>
+    </w:p>
+    <w:p>
+      <w:pPr>
+        <w:spacing w:line="360" w:lineRule="auto"/>
+        <w:rPr>
+          <w:sz w:val="28"/>
+          <w:szCs w:val="28"/>
+        </w:rPr>
+      </w:pPr>
+      <w:r>
+        <w:rPr>
+          <w:b/>
+          <w:i/>
+          <w:sz w:val="28"/>
+          <w:szCs w:val="28"/>
+        </w:rPr>
+        <w:t>Задачи</w:t>
+      </w:r>
+      <w:r>
+        <w:rPr>
+          <w:sz w:val="28"/>
+          <w:szCs w:val="28"/>
+        </w:rPr>
+        <w:t xml:space="preserve"> ( </w:t>
+      </w:r>
+      <w:r>
+        <w:rPr>
+          <w:sz w:val="28"/>
+          <w:szCs w:val="28"/>
+          <w:u w:val="single"/>
+        </w:rPr>
+        <w:t>№ задачи</w:t>
+      </w:r>
+      <w:r>
+        <w:rPr>
+          <w:sz w:val="28"/>
+          <w:szCs w:val="28"/>
+        </w:rPr>
+        <w:t>,</w:t>
+      </w:r>
+      <w:r>
+        <w:rPr>
+          <w:sz w:val="28"/>
+          <w:szCs w:val="28"/>
+        </w:rPr>
+        <w:t xml:space="preserve"> </w:t>
+      </w:r>
+      <w:r>
+        <w:rPr>
+          <w:sz w:val="28"/>
+          <w:szCs w:val="28"/>
+        </w:rPr>
+        <w:t>№ учителя</w:t>
+      </w:r>
+      <w:r>
+        <w:rPr>
+          <w:sz w:val="28"/>
+          <w:szCs w:val="28"/>
+        </w:rPr>
+        <w:t>, тема,</w:t>
+      </w:r>
+      <w:r>
+        <w:rPr>
+          <w:sz w:val="28"/>
+          <w:szCs w:val="28"/>
+        </w:rPr>
+        <w:t xml:space="preserve"> </w:t>
+      </w:r>
+      <w:r>
+        <w:rPr>
+          <w:sz w:val="28"/>
+          <w:szCs w:val="28"/>
+        </w:rPr>
+        <w:t>задание</w:t>
+      </w:r>
+      <w:r>
+        <w:rPr>
+          <w:sz w:val="28"/>
+          <w:szCs w:val="28"/>
+        </w:rPr>
+        <w:t>,</w:t>
+      </w:r>
+      <w:r>
+        <w:rPr>
+          <w:sz w:val="28"/>
+          <w:szCs w:val="28"/>
+        </w:rPr>
+        <w:t xml:space="preserve"> ответ);</w:t>
+      </w:r>
+    </w:p>
+    <w:p>
+      <w:pPr>
+        <w:spacing w:line="360" w:lineRule="auto"/>
+        <w:rPr>
+          <w:sz w:val="28"/>
+          <w:szCs w:val="28"/>
+        </w:rPr>
+      </w:pPr>
+      <w:r>
+        <w:rPr>
+          <w:b/>
+          <w:i/>
+          <w:sz w:val="28"/>
+          <w:szCs w:val="28"/>
+        </w:rPr>
+        <w:t>Тесты</w:t>
+      </w:r>
+      <w:r>
+        <w:rPr>
+          <w:sz w:val="28"/>
+          <w:szCs w:val="28"/>
+        </w:rPr>
+        <w:t xml:space="preserve"> ( </w:t>
+      </w:r>
+      <w:r>
+        <w:rPr>
+          <w:sz w:val="28"/>
+          <w:szCs w:val="28"/>
+          <w:u w:val="single"/>
+        </w:rPr>
+        <w:t>№ теста</w:t>
+      </w:r>
+      <w:r>
+        <w:rPr>
+          <w:sz w:val="28"/>
+          <w:szCs w:val="28"/>
+        </w:rPr>
+        <w:t>, № учителя</w:t>
+      </w:r>
+      <w:r>
+        <w:rPr>
+          <w:sz w:val="28"/>
+          <w:szCs w:val="28"/>
+        </w:rPr>
+        <w:t>, тема, задание</w:t>
+      </w:r>
+      <w:r>
+        <w:rPr>
+          <w:sz w:val="28"/>
+          <w:szCs w:val="28"/>
+        </w:rPr>
+        <w:t>,</w:t>
+      </w:r>
+      <w:r>
+        <w:rPr>
+          <w:sz w:val="28"/>
+          <w:szCs w:val="28"/>
+        </w:rPr>
+        <w:t xml:space="preserve"> вариант ответа </w:t>
+      </w:r>
+      <w:r>
+        <w:rPr>
+          <w:sz w:val="28"/>
+          <w:szCs w:val="28"/>
+          <w:lang w:val="en-US"/>
+        </w:rPr>
+        <w:t>A</w:t>
+      </w:r>
+      <w:r>
+        <w:rPr>
+          <w:sz w:val="28"/>
+          <w:szCs w:val="28"/>
+        </w:rPr>
+        <w:t xml:space="preserve">, вариант ответа </w:t>
+      </w:r>
+      <w:r>
+        <w:rPr>
+          <w:sz w:val="28"/>
+          <w:szCs w:val="28"/>
+          <w:lang w:val="en-US"/>
+        </w:rPr>
+        <w:t>B</w:t>
+      </w:r>
+      <w:r>
+        <w:rPr>
+          <w:sz w:val="28"/>
+          <w:szCs w:val="28"/>
+        </w:rPr>
+        <w:t xml:space="preserve">, вариант ответа </w:t>
+      </w:r>
+      <w:r>
+        <w:rPr>
+          <w:sz w:val="28"/>
+          <w:szCs w:val="28"/>
+          <w:lang w:val="en-US"/>
+        </w:rPr>
+        <w:t>C</w:t>
+      </w:r>
+      <w:r>
+        <w:rPr>
+          <w:sz w:val="28"/>
+          <w:szCs w:val="28"/>
+        </w:rPr>
+        <w:t xml:space="preserve">, вариант ответа </w:t>
+      </w:r>
+      <w:r>
+        <w:rPr>
+          <w:sz w:val="28"/>
+          <w:szCs w:val="28"/>
+          <w:lang w:val="en-US"/>
+        </w:rPr>
+        <w:t>D</w:t>
+      </w:r>
+      <w:r>
+        <w:rPr>
+          <w:sz w:val="28"/>
+          <w:szCs w:val="28"/>
+        </w:rPr>
+        <w:t>, номер верного варианта ответа);</w:t>
+      </w:r>
+    </w:p>
+    <w:p>
+      <w:pPr>
+        <w:spacing w:line="360" w:lineRule="auto"/>
+        <w:rPr>
+          <w:sz w:val="28"/>
+          <w:szCs w:val="28"/>
+        </w:rPr>
+      </w:pPr>
+      <w:r>
+        <w:rPr>
+          <w:b/>
+          <w:i/>
+          <w:sz w:val="28"/>
+          <w:szCs w:val="28"/>
+        </w:rPr>
+        <w:t>Дополнительные учебные материалы</w:t>
+      </w:r>
+      <w:r>
+        <w:rPr>
+          <w:b/>
+          <w:sz w:val="28"/>
+          <w:szCs w:val="28"/>
+        </w:rPr>
+        <w:t xml:space="preserve"> </w:t>
+      </w:r>
       <w:r>
         <w:rPr>
           <w:sz w:val="28"/>
@@ -8299,16 +8484,187 @@
         <w:rPr>
           <w:sz w:val="28"/>
           <w:szCs w:val="28"/>
+          <w:u w:val="single"/>
+        </w:rPr>
+        <w:t>№ дополнительн</w:t>
+      </w:r>
+      <w:r>
+        <w:rPr>
+          <w:sz w:val="28"/>
+          <w:szCs w:val="28"/>
+          <w:u w:val="single"/>
+        </w:rPr>
+        <w:t>ого</w:t>
+      </w:r>
+      <w:r>
+        <w:rPr>
+          <w:sz w:val="28"/>
+          <w:szCs w:val="28"/>
+          <w:u w:val="single"/>
+        </w:rPr>
+        <w:t xml:space="preserve"> учебн</w:t>
+      </w:r>
+      <w:r>
+        <w:rPr>
+          <w:sz w:val="28"/>
+          <w:szCs w:val="28"/>
+          <w:u w:val="single"/>
+        </w:rPr>
+        <w:t>ого</w:t>
+      </w:r>
+      <w:r>
+        <w:rPr>
+          <w:sz w:val="28"/>
+          <w:szCs w:val="28"/>
+          <w:u w:val="single"/>
+        </w:rPr>
+        <w:t xml:space="preserve"> материал</w:t>
+      </w:r>
+      <w:r>
+        <w:rPr>
+          <w:sz w:val="28"/>
+          <w:szCs w:val="28"/>
+          <w:u w:val="single"/>
+        </w:rPr>
+        <w:t>а</w:t>
+      </w:r>
+      <w:r>
+        <w:rPr>
+          <w:sz w:val="28"/>
+          <w:szCs w:val="28"/>
+        </w:rPr>
+        <w:t>,</w:t>
+      </w:r>
+      <w:r>
+        <w:rPr>
+          <w:sz w:val="28"/>
+          <w:szCs w:val="28"/>
         </w:rPr>
         <w:t xml:space="preserve"> </w:t>
       </w:r>
-      <w:proofErr w:type="gramEnd"/>
+      <w:r>
+        <w:rPr>
+          <w:sz w:val="28"/>
+          <w:szCs w:val="28"/>
+        </w:rPr>
+        <w:t>№ учителя</w:t>
+      </w:r>
+      <w:r>
+        <w:rPr>
+          <w:sz w:val="28"/>
+          <w:szCs w:val="28"/>
+        </w:rPr>
+        <w:t xml:space="preserve">, </w:t>
+      </w:r>
+      <w:r>
+        <w:rPr>
+          <w:sz w:val="28"/>
+          <w:szCs w:val="28"/>
+        </w:rPr>
+        <w:t xml:space="preserve">тема, заголовок, иллюстрация, </w:t>
+      </w:r>
+      <w:r>
+        <w:rPr>
+          <w:sz w:val="28"/>
+          <w:szCs w:val="28"/>
+        </w:rPr>
+        <w:t>текст, автор публикации, дата добавления</w:t>
+      </w:r>
+      <w:r>
+        <w:rPr>
+          <w:sz w:val="28"/>
+          <w:szCs w:val="28"/>
+        </w:rPr>
+        <w:t>);</w:t>
+      </w:r>
+    </w:p>
+    <w:p>
+      <w:pPr>
+        <w:spacing w:line="360" w:lineRule="auto"/>
+        <w:rPr>
+          <w:sz w:val="28"/>
+          <w:szCs w:val="28"/>
+        </w:rPr>
+      </w:pPr>
+      <w:r>
+        <w:rPr>
+          <w:b/>
+          <w:i/>
+          <w:sz w:val="28"/>
+          <w:szCs w:val="28"/>
+        </w:rPr>
+        <w:t>Работы</w:t>
+      </w:r>
+      <w:r>
+        <w:rPr>
+          <w:b/>
+          <w:i/>
+          <w:sz w:val="28"/>
+          <w:szCs w:val="28"/>
+        </w:rPr>
+        <w:t xml:space="preserve"> </w:t>
+      </w:r>
+      <w:r>
+        <w:rPr>
+          <w:b/>
+          <w:i/>
+          <w:sz w:val="28"/>
+          <w:szCs w:val="28"/>
+        </w:rPr>
+        <w:t xml:space="preserve">для </w:t>
+      </w:r>
+      <w:r>
+        <w:rPr>
+          <w:b/>
+          <w:i/>
+          <w:sz w:val="28"/>
+          <w:szCs w:val="28"/>
+        </w:rPr>
+        <w:t>домашних заданий</w:t>
+      </w:r>
+      <w:r>
+        <w:rPr>
+          <w:b/>
+          <w:sz w:val="28"/>
+          <w:szCs w:val="28"/>
+        </w:rPr>
+        <w:t xml:space="preserve"> </w:t>
+      </w:r>
+      <w:r>
+        <w:rPr>
+          <w:sz w:val="28"/>
+          <w:szCs w:val="28"/>
+        </w:rPr>
+        <w:t xml:space="preserve">( </w:t>
+      </w:r>
       <w:r>
         <w:rPr>
           <w:sz w:val="28"/>
           <w:szCs w:val="28"/>
           <w:u w:val="single"/>
         </w:rPr>
+        <w:t xml:space="preserve">№ </w:t>
+      </w:r>
+      <w:r>
+        <w:rPr>
+          <w:sz w:val="28"/>
+          <w:szCs w:val="28"/>
+          <w:u w:val="single"/>
+        </w:rPr>
+        <w:t>работы</w:t>
+      </w:r>
+      <w:r>
+        <w:rPr>
+          <w:sz w:val="28"/>
+          <w:szCs w:val="28"/>
+        </w:rPr>
+        <w:t xml:space="preserve">, </w:t>
+      </w:r>
+      <w:r>
+        <w:rPr>
+          <w:sz w:val="28"/>
+          <w:szCs w:val="28"/>
+        </w:rPr>
         <w:t>№ учителя</w:t>
       </w:r>
       <w:r>
@@ -8316,6 +8672,79 @@
           <w:sz w:val="28"/>
           <w:szCs w:val="28"/>
         </w:rPr>
+        <w:t xml:space="preserve">, </w:t>
+      </w:r>
+      <w:r>
+        <w:rPr>
+          <w:sz w:val="28"/>
+          <w:szCs w:val="28"/>
+        </w:rPr>
+        <w:t>тема, дата добавления);</w:t>
+      </w:r>
+    </w:p>
+    <w:p>
+      <w:pPr>
+        <w:spacing w:line="360" w:lineRule="auto"/>
+        <w:rPr>
+          <w:sz w:val="28"/>
+          <w:szCs w:val="28"/>
+        </w:rPr>
+      </w:pPr>
+      <w:r>
+        <w:rPr>
+          <w:b/>
+          <w:i/>
+          <w:sz w:val="28"/>
+          <w:szCs w:val="28"/>
+        </w:rPr>
+        <w:t>Блок</w:t>
+      </w:r>
+      <w:r>
+        <w:rPr>
+          <w:b/>
+          <w:i/>
+          <w:sz w:val="28"/>
+          <w:szCs w:val="28"/>
+        </w:rPr>
+        <w:t>и</w:t>
+      </w:r>
+      <w:r>
+        <w:rPr>
+          <w:b/>
+          <w:i/>
+          <w:sz w:val="28"/>
+          <w:szCs w:val="28"/>
+        </w:rPr>
+        <w:t xml:space="preserve"> тестов</w:t>
+      </w:r>
+      <w:r>
+        <w:rPr>
+          <w:sz w:val="28"/>
+          <w:szCs w:val="28"/>
+        </w:rPr>
+        <w:t xml:space="preserve"> (</w:t>
+      </w:r>
+      <w:r>
+        <w:rPr>
+          <w:sz w:val="28"/>
+          <w:szCs w:val="28"/>
+          <w:u w:val="single"/>
+        </w:rPr>
+        <w:t xml:space="preserve">№ </w:t>
+      </w:r>
+      <w:r>
+        <w:rPr>
+          <w:sz w:val="28"/>
+          <w:szCs w:val="28"/>
+          <w:u w:val="single"/>
+        </w:rPr>
+        <w:t>работы</w:t>
+      </w:r>
+      <w:r>
+        <w:rPr>
+          <w:sz w:val="28"/>
+          <w:szCs w:val="28"/>
+        </w:rPr>
         <w:t>,</w:t>
       </w:r>
       <w:r>
@@ -8329,8 +8758,98 @@
         <w:rPr>
           <w:sz w:val="28"/>
           <w:szCs w:val="28"/>
-        </w:rPr>
-        <w:t>№ предмета</w:t>
+          <w:u w:val="single"/>
+        </w:rPr>
+        <w:t>№</w:t>
+      </w:r>
+      <w:r>
+        <w:rPr>
+          <w:sz w:val="28"/>
+          <w:szCs w:val="28"/>
+          <w:u w:val="single"/>
+        </w:rPr>
+        <w:t xml:space="preserve"> </w:t>
+      </w:r>
+      <w:r>
+        <w:rPr>
+          <w:sz w:val="28"/>
+          <w:szCs w:val="28"/>
+          <w:u w:val="single"/>
+        </w:rPr>
+        <w:t>теста</w:t>
+      </w:r>
+      <w:r>
+        <w:rPr>
+          <w:sz w:val="28"/>
+          <w:szCs w:val="28"/>
+        </w:rPr>
+        <w:t>);</w:t>
+      </w:r>
+    </w:p>
+    <w:p>
+      <w:pPr>
+        <w:spacing w:line="360" w:lineRule="auto"/>
+        <w:rPr>
+          <w:sz w:val="28"/>
+          <w:szCs w:val="28"/>
+        </w:rPr>
+      </w:pPr>
+      <w:r>
+        <w:rPr>
+          <w:b/>
+          <w:i/>
+          <w:sz w:val="28"/>
+          <w:szCs w:val="28"/>
+        </w:rPr>
+        <w:t>Блок</w:t>
+      </w:r>
+      <w:r>
+        <w:rPr>
+          <w:b/>
+          <w:i/>
+          <w:sz w:val="28"/>
+          <w:szCs w:val="28"/>
+        </w:rPr>
+        <w:t>и</w:t>
+      </w:r>
+      <w:r>
+        <w:rPr>
+          <w:b/>
+          <w:i/>
+          <w:sz w:val="28"/>
+          <w:szCs w:val="28"/>
+        </w:rPr>
+        <w:t xml:space="preserve"> задач</w:t>
+      </w:r>
+      <w:r>
+        <w:rPr>
+          <w:sz w:val="28"/>
+          <w:szCs w:val="28"/>
+        </w:rPr>
+        <w:t xml:space="preserve"> </w:t>
+      </w:r>
+      <w:r>
+        <w:rPr>
+          <w:sz w:val="28"/>
+          <w:szCs w:val="28"/>
+        </w:rPr>
+        <w:t>(</w:t>
+      </w:r>
+      <w:r>
+        <w:rPr>
+          <w:sz w:val="28"/>
+          <w:szCs w:val="28"/>
+          <w:u w:val="single"/>
+        </w:rPr>
+        <w:t xml:space="preserve">№ </w:t>
+      </w:r>
+      <w:r>
+        <w:rPr>
+          <w:sz w:val="28"/>
+          <w:szCs w:val="28"/>
+          <w:u w:val="single"/>
+        </w:rPr>
+        <w:t>работы</w:t>
       </w:r>
       <w:r>
         <w:rPr>
@@ -8344,7 +8863,206 @@
           <w:sz w:val="28"/>
           <w:szCs w:val="28"/>
         </w:rPr>
-        <w:t xml:space="preserve"> имя</w:t>
+        <w:t xml:space="preserve"> </w:t>
+      </w:r>
+      <w:r>
+        <w:rPr>
+          <w:sz w:val="28"/>
+          <w:szCs w:val="28"/>
+          <w:u w:val="single"/>
+        </w:rPr>
+        <w:t>№ задачи</w:t>
+      </w:r>
+      <w:r>
+        <w:rPr>
+          <w:sz w:val="28"/>
+          <w:szCs w:val="28"/>
+        </w:rPr>
+        <w:t>);</w:t>
+      </w:r>
+    </w:p>
+    <w:p>
+      <w:pPr>
+        <w:spacing w:line="360" w:lineRule="auto"/>
+        <w:rPr>
+          <w:sz w:val="28"/>
+          <w:szCs w:val="28"/>
+        </w:rPr>
+      </w:pPr>
+      <w:r>
+        <w:rPr>
+          <w:b/>
+          <w:i/>
+          <w:sz w:val="28"/>
+          <w:szCs w:val="28"/>
+        </w:rPr>
+        <w:t>Блок</w:t>
+      </w:r>
+      <w:r>
+        <w:rPr>
+          <w:b/>
+          <w:i/>
+          <w:sz w:val="28"/>
+          <w:szCs w:val="28"/>
+        </w:rPr>
+        <w:t>и</w:t>
+      </w:r>
+      <w:r>
+        <w:rPr>
+          <w:b/>
+          <w:i/>
+          <w:sz w:val="28"/>
+          <w:szCs w:val="28"/>
+        </w:rPr>
+        <w:t xml:space="preserve"> дополнительных учебных материалов</w:t>
+      </w:r>
+      <w:r>
+        <w:rPr>
+          <w:sz w:val="28"/>
+          <w:szCs w:val="28"/>
+        </w:rPr>
+        <w:t xml:space="preserve"> (</w:t>
+      </w:r>
+      <w:r>
+        <w:rPr>
+          <w:sz w:val="28"/>
+          <w:szCs w:val="28"/>
+          <w:u w:val="single"/>
+        </w:rPr>
+        <w:t xml:space="preserve">№ </w:t>
+      </w:r>
+      <w:r>
+        <w:rPr>
+          <w:sz w:val="28"/>
+          <w:szCs w:val="28"/>
+          <w:u w:val="single"/>
+        </w:rPr>
+        <w:t>работы</w:t>
+      </w:r>
+      <w:r>
+        <w:rPr>
+          <w:sz w:val="28"/>
+          <w:szCs w:val="28"/>
+        </w:rPr>
+        <w:t>,</w:t>
+      </w:r>
+      <w:r>
+        <w:rPr>
+          <w:sz w:val="28"/>
+          <w:szCs w:val="28"/>
+        </w:rPr>
+        <w:t xml:space="preserve"> </w:t>
+      </w:r>
+      <w:r>
+        <w:rPr>
+          <w:sz w:val="28"/>
+          <w:szCs w:val="28"/>
+          <w:u w:val="single"/>
+        </w:rPr>
+        <w:t>№ дополнительн</w:t>
+      </w:r>
+      <w:r>
+        <w:rPr>
+          <w:sz w:val="28"/>
+          <w:szCs w:val="28"/>
+          <w:u w:val="single"/>
+        </w:rPr>
+        <w:t>ого</w:t>
+      </w:r>
+      <w:r>
+        <w:rPr>
+          <w:sz w:val="28"/>
+          <w:szCs w:val="28"/>
+          <w:u w:val="single"/>
+        </w:rPr>
+        <w:t xml:space="preserve"> учебн</w:t>
+      </w:r>
+      <w:r>
+        <w:rPr>
+          <w:sz w:val="28"/>
+          <w:szCs w:val="28"/>
+          <w:u w:val="single"/>
+        </w:rPr>
+        <w:t>ого</w:t>
+      </w:r>
+      <w:r>
+        <w:rPr>
+          <w:sz w:val="28"/>
+          <w:szCs w:val="28"/>
+          <w:u w:val="single"/>
+        </w:rPr>
+        <w:t xml:space="preserve"> материал</w:t>
+      </w:r>
+      <w:r>
+        <w:rPr>
+          <w:sz w:val="28"/>
+          <w:szCs w:val="28"/>
+          <w:u w:val="single"/>
+        </w:rPr>
+        <w:t>а</w:t>
+      </w:r>
+      <w:r>
+        <w:rPr>
+          <w:sz w:val="28"/>
+          <w:szCs w:val="28"/>
+        </w:rPr>
+        <w:t>);</w:t>
+      </w:r>
+    </w:p>
+    <w:p>
+      <w:pPr>
+        <w:spacing w:line="360" w:lineRule="auto"/>
+        <w:rPr>
+          <w:sz w:val="28"/>
+          <w:szCs w:val="28"/>
+        </w:rPr>
+      </w:pPr>
+      <w:r>
+        <w:rPr>
+          <w:b/>
+          <w:i/>
+          <w:sz w:val="28"/>
+          <w:szCs w:val="28"/>
+        </w:rPr>
+        <w:t>Домашние задания - работы</w:t>
+      </w:r>
+      <w:r>
+        <w:rPr>
+          <w:sz w:val="28"/>
+          <w:szCs w:val="28"/>
+        </w:rPr>
+        <w:t xml:space="preserve"> </w:t>
+      </w:r>
+      <w:r>
+        <w:rPr>
+          <w:sz w:val="28"/>
+          <w:szCs w:val="28"/>
+        </w:rPr>
+        <w:t>(</w:t>
+      </w:r>
+      <w:r>
+        <w:rPr>
+          <w:sz w:val="28"/>
+          <w:szCs w:val="28"/>
+          <w:u w:val="single"/>
+        </w:rPr>
+        <w:t>№</w:t>
+      </w:r>
+      <w:r>
+        <w:rPr>
+          <w:sz w:val="28"/>
+          <w:szCs w:val="28"/>
+          <w:u w:val="single"/>
+        </w:rPr>
+        <w:t xml:space="preserve"> </w:t>
+      </w:r>
+      <w:r>
+        <w:rPr>
+          <w:sz w:val="28"/>
+          <w:szCs w:val="28"/>
+          <w:u w:val="single"/>
+        </w:rPr>
+        <w:t>домашнего задания</w:t>
       </w:r>
       <w:r>
         <w:rPr>
@@ -8358,21 +9076,35 @@
           <w:sz w:val="28"/>
           <w:szCs w:val="28"/>
         </w:rPr>
-        <w:t xml:space="preserve">фамилия, отчество, </w:t>
-      </w:r>
-      <w:r>
-        <w:rPr>
-          <w:sz w:val="28"/>
-          <w:szCs w:val="28"/>
-        </w:rPr>
-        <w:t>номер телефона,</w:t>
-      </w:r>
-      <w:r>
-        <w:rPr>
-          <w:sz w:val="28"/>
-          <w:szCs w:val="28"/>
-        </w:rPr>
-        <w:t xml:space="preserve"> квалификация, дата трудоустройства </w:t>
+        <w:t>№</w:t>
+      </w:r>
+      <w:r>
+        <w:rPr>
+          <w:sz w:val="28"/>
+          <w:szCs w:val="28"/>
+        </w:rPr>
+        <w:t xml:space="preserve"> </w:t>
+      </w:r>
+      <w:r>
+        <w:rPr>
+          <w:sz w:val="28"/>
+          <w:szCs w:val="28"/>
+        </w:rPr>
+        <w:t>работы</w:t>
+      </w:r>
+      <w:r>
+        <w:rPr>
+          <w:sz w:val="28"/>
+          <w:szCs w:val="28"/>
+        </w:rPr>
+        <w:t xml:space="preserve">, </w:t>
+      </w:r>
+      <w:r>
+        <w:rPr>
+          <w:sz w:val="28"/>
+          <w:szCs w:val="28"/>
+        </w:rPr>
+        <w:t>дата на когда задано</w:t>
       </w:r>
       <w:r>
         <w:rPr>
@@ -8386,6 +9118,7 @@
       <w:pPr>
         <w:spacing w:line="360" w:lineRule="auto"/>
         <w:rPr>
+          <w:b/>
           <w:sz w:val="28"/>
           <w:szCs w:val="28"/>
         </w:rPr>
@@ -8397,7 +9130,14 @@
           <w:sz w:val="28"/>
           <w:szCs w:val="28"/>
         </w:rPr>
-        <w:t>Задачи</w:t>
+        <w:t xml:space="preserve">Ученики </w:t>
+      </w:r>
+      <w:r>
+        <w:rPr>
+          <w:sz w:val="28"/>
+          <w:szCs w:val="28"/>
+        </w:rPr>
+        <w:t>(</w:t>
       </w:r>
       <w:r>
         <w:rPr>
@@ -8406,22 +9146,140 @@
         </w:rPr>
         <w:t xml:space="preserve"> </w:t>
       </w:r>
-      <w:proofErr w:type="gramStart"/>
-      <w:r>
-        <w:rPr>
-          <w:sz w:val="28"/>
-          <w:szCs w:val="28"/>
-        </w:rPr>
-        <w:t xml:space="preserve">( </w:t>
-      </w:r>
-      <w:proofErr w:type="gramEnd"/>
       <w:r>
         <w:rPr>
           <w:sz w:val="28"/>
           <w:szCs w:val="28"/>
           <w:u w:val="single"/>
         </w:rPr>
-        <w:t>№ задачи</w:t>
+        <w:t>№ ученика</w:t>
+      </w:r>
+      <w:r>
+        <w:rPr>
+          <w:sz w:val="28"/>
+          <w:szCs w:val="28"/>
+        </w:rPr>
+        <w:t xml:space="preserve">, </w:t>
+      </w:r>
+      <w:r>
+        <w:rPr>
+          <w:sz w:val="28"/>
+          <w:szCs w:val="28"/>
+        </w:rPr>
+        <w:t>имя</w:t>
+      </w:r>
+      <w:r>
+        <w:rPr>
+          <w:sz w:val="28"/>
+          <w:szCs w:val="28"/>
+        </w:rPr>
+        <w:t xml:space="preserve">, </w:t>
+      </w:r>
+      <w:r>
+        <w:rPr>
+          <w:sz w:val="28"/>
+          <w:szCs w:val="28"/>
+        </w:rPr>
+        <w:t>фамилия, отчество, класс, контактная информация родителей );</w:t>
+      </w:r>
+    </w:p>
+    <w:p>
+      <w:pPr>
+        <w:spacing w:line="360" w:lineRule="auto"/>
+        <w:rPr>
+          <w:b/>
+          <w:sz w:val="28"/>
+          <w:szCs w:val="28"/>
+        </w:rPr>
+      </w:pPr>
+      <w:r>
+        <w:rPr>
+          <w:b/>
+          <w:i/>
+          <w:sz w:val="28"/>
+          <w:szCs w:val="28"/>
+        </w:rPr>
+        <w:t>Д</w:t>
+      </w:r>
+      <w:r>
+        <w:rPr>
+          <w:b/>
+          <w:i/>
+          <w:sz w:val="28"/>
+          <w:szCs w:val="28"/>
+        </w:rPr>
+        <w:t xml:space="preserve">омашние </w:t>
+      </w:r>
+      <w:r>
+        <w:rPr>
+          <w:b/>
+          <w:i/>
+          <w:sz w:val="28"/>
+          <w:szCs w:val="28"/>
+        </w:rPr>
+        <w:t>задания</w:t>
+      </w:r>
+      <w:r>
+        <w:rPr>
+          <w:b/>
+          <w:i/>
+          <w:sz w:val="28"/>
+          <w:szCs w:val="28"/>
+        </w:rPr>
+        <w:t xml:space="preserve"> - ученики</w:t>
+      </w:r>
+      <w:r>
+        <w:rPr>
+          <w:sz w:val="28"/>
+          <w:szCs w:val="28"/>
+        </w:rPr>
+        <w:t xml:space="preserve"> </w:t>
+      </w:r>
+      <w:r>
+        <w:rPr>
+          <w:sz w:val="28"/>
+          <w:szCs w:val="28"/>
+        </w:rPr>
+        <w:t>(</w:t>
+      </w:r>
+      <w:r>
+        <w:rPr>
+          <w:sz w:val="28"/>
+          <w:szCs w:val="28"/>
+          <w:u w:val="single"/>
+        </w:rPr>
+        <w:t>№</w:t>
+      </w:r>
+      <w:r>
+        <w:rPr>
+          <w:sz w:val="28"/>
+          <w:szCs w:val="28"/>
+          <w:u w:val="single"/>
+        </w:rPr>
+        <w:t xml:space="preserve"> </w:t>
+      </w:r>
+      <w:r>
+        <w:rPr>
+          <w:sz w:val="28"/>
+          <w:szCs w:val="28"/>
+          <w:u w:val="single"/>
+        </w:rPr>
+        <w:t>домашнего задания</w:t>
+      </w:r>
+      <w:r>
+        <w:rPr>
+          <w:sz w:val="28"/>
+          <w:szCs w:val="28"/>
+        </w:rPr>
+        <w:t xml:space="preserve">, </w:t>
+      </w:r>
+      <w:r>
+        <w:rPr>
+          <w:sz w:val="28"/>
+          <w:szCs w:val="28"/>
+          <w:u w:val="single"/>
+        </w:rPr>
+        <w:t>№ ученика</w:t>
       </w:r>
       <w:r>
         <w:rPr>
@@ -8442,43 +9300,37 @@
           <w:sz w:val="28"/>
           <w:szCs w:val="28"/>
         </w:rPr>
-        <w:t>№ учителя</w:t>
-      </w:r>
-      <w:r>
-        <w:rPr>
-          <w:sz w:val="28"/>
-          <w:szCs w:val="28"/>
-        </w:rPr>
-        <w:t>, тема,</w:t>
-      </w:r>
-      <w:r>
-        <w:rPr>
+        <w:t xml:space="preserve">текст работы, </w:t>
+      </w:r>
+      <w:r>
+        <w:rPr>
+          <w:sz w:val="28"/>
+          <w:szCs w:val="28"/>
+        </w:rPr>
+        <w:t>дата выполнения, оценка</w:t>
+      </w:r>
+      <w:r>
+        <w:rPr>
+          <w:sz w:val="28"/>
+          <w:szCs w:val="28"/>
+        </w:rPr>
+        <w:t>, комментарий учителя, оценка учителя</w:t>
+      </w:r>
+      <w:r>
+        <w:rPr>
+          <w:sz w:val="28"/>
+          <w:szCs w:val="28"/>
+        </w:rPr>
+        <w:t>);</w:t>
+      </w:r>
+      <w:r>
+        <w:rPr>
+          <w:b/>
           <w:sz w:val="28"/>
           <w:szCs w:val="28"/>
         </w:rPr>
         <w:t xml:space="preserve"> </w:t>
       </w:r>
-      <w:r>
-        <w:rPr>
-          <w:sz w:val="28"/>
-          <w:szCs w:val="28"/>
-        </w:rPr>
-        <w:t>задание</w:t>
-      </w:r>
-      <w:r>
-        <w:rPr>
-          <w:sz w:val="28"/>
-          <w:szCs w:val="28"/>
-        </w:rPr>
-        <w:t>,</w:t>
-      </w:r>
-      <w:r>
-        <w:rPr>
-          <w:sz w:val="28"/>
-          <w:szCs w:val="28"/>
-        </w:rPr>
-        <w:t xml:space="preserve"> ответ);</w:t>
-      </w:r>
     </w:p>
     <w:p>
       <w:pPr>
@@ -8495,1040 +9347,6 @@
           <w:sz w:val="28"/>
           <w:szCs w:val="28"/>
         </w:rPr>
-        <w:t>Тесты</w:t>
-      </w:r>
-      <w:r>
-        <w:rPr>
-          <w:sz w:val="28"/>
-          <w:szCs w:val="28"/>
-        </w:rPr>
-        <w:t xml:space="preserve"> </w:t>
-      </w:r>
-      <w:proofErr w:type="gramStart"/>
-      <w:r>
-        <w:rPr>
-          <w:sz w:val="28"/>
-          <w:szCs w:val="28"/>
-        </w:rPr>
-        <w:t xml:space="preserve">( </w:t>
-      </w:r>
-      <w:proofErr w:type="gramEnd"/>
-      <w:r>
-        <w:rPr>
-          <w:sz w:val="28"/>
-          <w:szCs w:val="28"/>
-          <w:u w:val="single"/>
-        </w:rPr>
-        <w:t>№ теста</w:t>
-      </w:r>
-      <w:r>
-        <w:rPr>
-          <w:sz w:val="28"/>
-          <w:szCs w:val="28"/>
-        </w:rPr>
-        <w:t>, № учителя</w:t>
-      </w:r>
-      <w:r>
-        <w:rPr>
-          <w:sz w:val="28"/>
-          <w:szCs w:val="28"/>
-        </w:rPr>
-        <w:t>, тема, задание</w:t>
-      </w:r>
-      <w:r>
-        <w:rPr>
-          <w:sz w:val="28"/>
-          <w:szCs w:val="28"/>
-        </w:rPr>
-        <w:t>,</w:t>
-      </w:r>
-      <w:r>
-        <w:rPr>
-          <w:sz w:val="28"/>
-          <w:szCs w:val="28"/>
-        </w:rPr>
-        <w:t xml:space="preserve"> вариант ответа </w:t>
-      </w:r>
-      <w:r>
-        <w:rPr>
-          <w:sz w:val="28"/>
-          <w:szCs w:val="28"/>
-          <w:lang w:val="en-US"/>
-        </w:rPr>
-        <w:t>A</w:t>
-      </w:r>
-      <w:r>
-        <w:rPr>
-          <w:sz w:val="28"/>
-          <w:szCs w:val="28"/>
-        </w:rPr>
-        <w:t xml:space="preserve">, вариант ответа </w:t>
-      </w:r>
-      <w:r>
-        <w:rPr>
-          <w:sz w:val="28"/>
-          <w:szCs w:val="28"/>
-          <w:lang w:val="en-US"/>
-        </w:rPr>
-        <w:t>B</w:t>
-      </w:r>
-      <w:r>
-        <w:rPr>
-          <w:sz w:val="28"/>
-          <w:szCs w:val="28"/>
-        </w:rPr>
-        <w:t xml:space="preserve">, вариант ответа </w:t>
-      </w:r>
-      <w:r>
-        <w:rPr>
-          <w:sz w:val="28"/>
-          <w:szCs w:val="28"/>
-          <w:lang w:val="en-US"/>
-        </w:rPr>
-        <w:t>C</w:t>
-      </w:r>
-      <w:r>
-        <w:rPr>
-          <w:sz w:val="28"/>
-          <w:szCs w:val="28"/>
-        </w:rPr>
-        <w:t xml:space="preserve">, вариант ответа </w:t>
-      </w:r>
-      <w:r>
-        <w:rPr>
-          <w:sz w:val="28"/>
-          <w:szCs w:val="28"/>
-          <w:lang w:val="en-US"/>
-        </w:rPr>
-        <w:t>D</w:t>
-      </w:r>
-      <w:r>
-        <w:rPr>
-          <w:sz w:val="28"/>
-          <w:szCs w:val="28"/>
-        </w:rPr>
-        <w:t>, номер верного варианта ответа);</w:t>
-      </w:r>
-    </w:p>
-    <w:p>
-      <w:pPr>
-        <w:spacing w:line="360" w:lineRule="auto"/>
-        <w:rPr>
-          <w:sz w:val="28"/>
-          <w:szCs w:val="28"/>
-        </w:rPr>
-      </w:pPr>
-      <w:r>
-        <w:rPr>
-          <w:b/>
-          <w:i/>
-          <w:sz w:val="28"/>
-          <w:szCs w:val="28"/>
-        </w:rPr>
-        <w:t>Дополнительные учебные материалы</w:t>
-      </w:r>
-      <w:r>
-        <w:rPr>
-          <w:b/>
-          <w:sz w:val="28"/>
-          <w:szCs w:val="28"/>
-        </w:rPr>
-        <w:t xml:space="preserve"> </w:t>
-      </w:r>
-      <w:r>
-        <w:rPr>
-          <w:sz w:val="28"/>
-          <w:szCs w:val="28"/>
-        </w:rPr>
-        <w:t>(</w:t>
-      </w:r>
-      <w:r>
-        <w:rPr>
-          <w:sz w:val="28"/>
-          <w:szCs w:val="28"/>
-          <w:u w:val="single"/>
-        </w:rPr>
-        <w:t>№ дополнительн</w:t>
-      </w:r>
-      <w:r>
-        <w:rPr>
-          <w:sz w:val="28"/>
-          <w:szCs w:val="28"/>
-          <w:u w:val="single"/>
-        </w:rPr>
-        <w:t>ого</w:t>
-      </w:r>
-      <w:r>
-        <w:rPr>
-          <w:sz w:val="28"/>
-          <w:szCs w:val="28"/>
-          <w:u w:val="single"/>
-        </w:rPr>
-        <w:t xml:space="preserve"> учебн</w:t>
-      </w:r>
-      <w:r>
-        <w:rPr>
-          <w:sz w:val="28"/>
-          <w:szCs w:val="28"/>
-          <w:u w:val="single"/>
-        </w:rPr>
-        <w:t>ого</w:t>
-      </w:r>
-      <w:r>
-        <w:rPr>
-          <w:sz w:val="28"/>
-          <w:szCs w:val="28"/>
-          <w:u w:val="single"/>
-        </w:rPr>
-        <w:t xml:space="preserve"> материал</w:t>
-      </w:r>
-      <w:r>
-        <w:rPr>
-          <w:sz w:val="28"/>
-          <w:szCs w:val="28"/>
-          <w:u w:val="single"/>
-        </w:rPr>
-        <w:t>а</w:t>
-      </w:r>
-      <w:r>
-        <w:rPr>
-          <w:sz w:val="28"/>
-          <w:szCs w:val="28"/>
-        </w:rPr>
-        <w:t>,</w:t>
-      </w:r>
-      <w:r>
-        <w:rPr>
-          <w:sz w:val="28"/>
-          <w:szCs w:val="28"/>
-        </w:rPr>
-        <w:t xml:space="preserve"> </w:t>
-      </w:r>
-      <w:r>
-        <w:rPr>
-          <w:sz w:val="28"/>
-          <w:szCs w:val="28"/>
-        </w:rPr>
-        <w:t>№ учителя</w:t>
-      </w:r>
-      <w:r>
-        <w:rPr>
-          <w:sz w:val="28"/>
-          <w:szCs w:val="28"/>
-        </w:rPr>
-        <w:t xml:space="preserve">, </w:t>
-      </w:r>
-      <w:r>
-        <w:rPr>
-          <w:sz w:val="28"/>
-          <w:szCs w:val="28"/>
-        </w:rPr>
-        <w:t xml:space="preserve">тема, заголовок, иллюстрация, </w:t>
-      </w:r>
-      <w:r>
-        <w:rPr>
-          <w:sz w:val="28"/>
-          <w:szCs w:val="28"/>
-        </w:rPr>
-        <w:t>текст, автор публикации, дата добавления</w:t>
-      </w:r>
-      <w:r>
-        <w:rPr>
-          <w:sz w:val="28"/>
-          <w:szCs w:val="28"/>
-        </w:rPr>
-        <w:t>);</w:t>
-      </w:r>
-    </w:p>
-    <w:p>
-      <w:pPr>
-        <w:spacing w:line="360" w:lineRule="auto"/>
-        <w:rPr>
-          <w:sz w:val="28"/>
-          <w:szCs w:val="28"/>
-        </w:rPr>
-      </w:pPr>
-      <w:r>
-        <w:rPr>
-          <w:b/>
-          <w:i/>
-          <w:sz w:val="28"/>
-          <w:szCs w:val="28"/>
-        </w:rPr>
-        <w:t>Работы</w:t>
-      </w:r>
-      <w:r>
-        <w:rPr>
-          <w:b/>
-          <w:i/>
-          <w:sz w:val="28"/>
-          <w:szCs w:val="28"/>
-        </w:rPr>
-        <w:t xml:space="preserve"> </w:t>
-      </w:r>
-      <w:r>
-        <w:rPr>
-          <w:b/>
-          <w:i/>
-          <w:sz w:val="28"/>
-          <w:szCs w:val="28"/>
-        </w:rPr>
-        <w:t xml:space="preserve">для </w:t>
-      </w:r>
-      <w:r>
-        <w:rPr>
-          <w:b/>
-          <w:i/>
-          <w:sz w:val="28"/>
-          <w:szCs w:val="28"/>
-        </w:rPr>
-        <w:t>домашних заданий</w:t>
-      </w:r>
-      <w:r>
-        <w:rPr>
-          <w:b/>
-          <w:sz w:val="28"/>
-          <w:szCs w:val="28"/>
-        </w:rPr>
-        <w:t xml:space="preserve"> </w:t>
-      </w:r>
-      <w:proofErr w:type="gramStart"/>
-      <w:r>
-        <w:rPr>
-          <w:sz w:val="28"/>
-          <w:szCs w:val="28"/>
-        </w:rPr>
-        <w:t xml:space="preserve">( </w:t>
-      </w:r>
-      <w:proofErr w:type="gramEnd"/>
-      <w:r>
-        <w:rPr>
-          <w:sz w:val="28"/>
-          <w:szCs w:val="28"/>
-          <w:u w:val="single"/>
-        </w:rPr>
-        <w:t xml:space="preserve">№ </w:t>
-      </w:r>
-      <w:r>
-        <w:rPr>
-          <w:sz w:val="28"/>
-          <w:szCs w:val="28"/>
-          <w:u w:val="single"/>
-        </w:rPr>
-        <w:t>работы</w:t>
-      </w:r>
-      <w:r>
-        <w:rPr>
-          <w:sz w:val="28"/>
-          <w:szCs w:val="28"/>
-        </w:rPr>
-        <w:t xml:space="preserve">, </w:t>
-      </w:r>
-      <w:r>
-        <w:rPr>
-          <w:sz w:val="28"/>
-          <w:szCs w:val="28"/>
-        </w:rPr>
-        <w:t>№ учителя</w:t>
-      </w:r>
-      <w:r>
-        <w:rPr>
-          <w:sz w:val="28"/>
-          <w:szCs w:val="28"/>
-        </w:rPr>
-        <w:t xml:space="preserve">, </w:t>
-      </w:r>
-      <w:r>
-        <w:rPr>
-          <w:sz w:val="28"/>
-          <w:szCs w:val="28"/>
-        </w:rPr>
-        <w:t>тема, дата добавления);</w:t>
-      </w:r>
-    </w:p>
-    <w:p>
-      <w:pPr>
-        <w:spacing w:line="360" w:lineRule="auto"/>
-        <w:rPr>
-          <w:sz w:val="28"/>
-          <w:szCs w:val="28"/>
-        </w:rPr>
-      </w:pPr>
-      <w:r>
-        <w:rPr>
-          <w:b/>
-          <w:i/>
-          <w:sz w:val="28"/>
-          <w:szCs w:val="28"/>
-        </w:rPr>
-        <w:t>Блок</w:t>
-      </w:r>
-      <w:r>
-        <w:rPr>
-          <w:b/>
-          <w:i/>
-          <w:sz w:val="28"/>
-          <w:szCs w:val="28"/>
-        </w:rPr>
-        <w:t>и</w:t>
-      </w:r>
-      <w:r>
-        <w:rPr>
-          <w:b/>
-          <w:i/>
-          <w:sz w:val="28"/>
-          <w:szCs w:val="28"/>
-        </w:rPr>
-        <w:t xml:space="preserve"> тестов</w:t>
-      </w:r>
-      <w:r>
-        <w:rPr>
-          <w:sz w:val="28"/>
-          <w:szCs w:val="28"/>
-        </w:rPr>
-        <w:t xml:space="preserve"> (</w:t>
-      </w:r>
-      <w:r>
-        <w:rPr>
-          <w:sz w:val="28"/>
-          <w:szCs w:val="28"/>
-          <w:u w:val="single"/>
-        </w:rPr>
-        <w:t xml:space="preserve">№ </w:t>
-      </w:r>
-      <w:r>
-        <w:rPr>
-          <w:sz w:val="28"/>
-          <w:szCs w:val="28"/>
-          <w:u w:val="single"/>
-        </w:rPr>
-        <w:t>работы</w:t>
-      </w:r>
-      <w:r>
-        <w:rPr>
-          <w:sz w:val="28"/>
-          <w:szCs w:val="28"/>
-        </w:rPr>
-        <w:t>,</w:t>
-      </w:r>
-      <w:r>
-        <w:rPr>
-          <w:sz w:val="28"/>
-          <w:szCs w:val="28"/>
-        </w:rPr>
-        <w:t xml:space="preserve"> </w:t>
-      </w:r>
-      <w:r>
-        <w:rPr>
-          <w:sz w:val="28"/>
-          <w:szCs w:val="28"/>
-          <w:u w:val="single"/>
-        </w:rPr>
-        <w:t>№</w:t>
-      </w:r>
-      <w:r>
-        <w:rPr>
-          <w:sz w:val="28"/>
-          <w:szCs w:val="28"/>
-          <w:u w:val="single"/>
-        </w:rPr>
-        <w:t xml:space="preserve"> </w:t>
-      </w:r>
-      <w:r>
-        <w:rPr>
-          <w:sz w:val="28"/>
-          <w:szCs w:val="28"/>
-          <w:u w:val="single"/>
-        </w:rPr>
-        <w:t>теста</w:t>
-      </w:r>
-      <w:r>
-        <w:rPr>
-          <w:sz w:val="28"/>
-          <w:szCs w:val="28"/>
-        </w:rPr>
-        <w:t>);</w:t>
-      </w:r>
-    </w:p>
-    <w:p>
-      <w:pPr>
-        <w:spacing w:line="360" w:lineRule="auto"/>
-        <w:rPr>
-          <w:sz w:val="28"/>
-          <w:szCs w:val="28"/>
-        </w:rPr>
-      </w:pPr>
-      <w:r>
-        <w:rPr>
-          <w:b/>
-          <w:i/>
-          <w:sz w:val="28"/>
-          <w:szCs w:val="28"/>
-        </w:rPr>
-        <w:t>Блок</w:t>
-      </w:r>
-      <w:r>
-        <w:rPr>
-          <w:b/>
-          <w:i/>
-          <w:sz w:val="28"/>
-          <w:szCs w:val="28"/>
-        </w:rPr>
-        <w:t>и</w:t>
-      </w:r>
-      <w:r>
-        <w:rPr>
-          <w:b/>
-          <w:i/>
-          <w:sz w:val="28"/>
-          <w:szCs w:val="28"/>
-        </w:rPr>
-        <w:t xml:space="preserve"> задач</w:t>
-      </w:r>
-      <w:r>
-        <w:rPr>
-          <w:sz w:val="28"/>
-          <w:szCs w:val="28"/>
-        </w:rPr>
-        <w:t xml:space="preserve"> </w:t>
-      </w:r>
-      <w:r>
-        <w:rPr>
-          <w:sz w:val="28"/>
-          <w:szCs w:val="28"/>
-        </w:rPr>
-        <w:t>(</w:t>
-      </w:r>
-      <w:r>
-        <w:rPr>
-          <w:sz w:val="28"/>
-          <w:szCs w:val="28"/>
-          <w:u w:val="single"/>
-        </w:rPr>
-        <w:t xml:space="preserve">№ </w:t>
-      </w:r>
-      <w:r>
-        <w:rPr>
-          <w:sz w:val="28"/>
-          <w:szCs w:val="28"/>
-          <w:u w:val="single"/>
-        </w:rPr>
-        <w:t>работы</w:t>
-      </w:r>
-      <w:r>
-        <w:rPr>
-          <w:sz w:val="28"/>
-          <w:szCs w:val="28"/>
-        </w:rPr>
-        <w:t>,</w:t>
-      </w:r>
-      <w:r>
-        <w:rPr>
-          <w:sz w:val="28"/>
-          <w:szCs w:val="28"/>
-        </w:rPr>
-        <w:t xml:space="preserve"> </w:t>
-      </w:r>
-      <w:r>
-        <w:rPr>
-          <w:sz w:val="28"/>
-          <w:szCs w:val="28"/>
-          <w:u w:val="single"/>
-        </w:rPr>
-        <w:t>№ задачи</w:t>
-      </w:r>
-      <w:r>
-        <w:rPr>
-          <w:sz w:val="28"/>
-          <w:szCs w:val="28"/>
-        </w:rPr>
-        <w:t>);</w:t>
-      </w:r>
-    </w:p>
-    <w:p>
-      <w:pPr>
-        <w:spacing w:line="360" w:lineRule="auto"/>
-        <w:rPr>
-          <w:sz w:val="28"/>
-          <w:szCs w:val="28"/>
-        </w:rPr>
-      </w:pPr>
-      <w:r>
-        <w:rPr>
-          <w:b/>
-          <w:i/>
-          <w:sz w:val="28"/>
-          <w:szCs w:val="28"/>
-        </w:rPr>
-        <w:t>Блок</w:t>
-      </w:r>
-      <w:r>
-        <w:rPr>
-          <w:b/>
-          <w:i/>
-          <w:sz w:val="28"/>
-          <w:szCs w:val="28"/>
-        </w:rPr>
-        <w:t>и</w:t>
-      </w:r>
-      <w:r>
-        <w:rPr>
-          <w:b/>
-          <w:i/>
-          <w:sz w:val="28"/>
-          <w:szCs w:val="28"/>
-        </w:rPr>
-        <w:t xml:space="preserve"> дополнительных учебных материалов</w:t>
-      </w:r>
-      <w:r>
-        <w:rPr>
-          <w:sz w:val="28"/>
-          <w:szCs w:val="28"/>
-        </w:rPr>
-        <w:t xml:space="preserve"> (</w:t>
-      </w:r>
-      <w:r>
-        <w:rPr>
-          <w:sz w:val="28"/>
-          <w:szCs w:val="28"/>
-          <w:u w:val="single"/>
-        </w:rPr>
-        <w:t xml:space="preserve">№ </w:t>
-      </w:r>
-      <w:r>
-        <w:rPr>
-          <w:sz w:val="28"/>
-          <w:szCs w:val="28"/>
-          <w:u w:val="single"/>
-        </w:rPr>
-        <w:t>работы</w:t>
-      </w:r>
-      <w:r>
-        <w:rPr>
-          <w:sz w:val="28"/>
-          <w:szCs w:val="28"/>
-        </w:rPr>
-        <w:t>,</w:t>
-      </w:r>
-      <w:r>
-        <w:rPr>
-          <w:sz w:val="28"/>
-          <w:szCs w:val="28"/>
-        </w:rPr>
-        <w:t xml:space="preserve"> </w:t>
-      </w:r>
-      <w:r>
-        <w:rPr>
-          <w:sz w:val="28"/>
-          <w:szCs w:val="28"/>
-          <w:u w:val="single"/>
-        </w:rPr>
-        <w:t>№ дополнительн</w:t>
-      </w:r>
-      <w:r>
-        <w:rPr>
-          <w:sz w:val="28"/>
-          <w:szCs w:val="28"/>
-          <w:u w:val="single"/>
-        </w:rPr>
-        <w:t>ого</w:t>
-      </w:r>
-      <w:r>
-        <w:rPr>
-          <w:sz w:val="28"/>
-          <w:szCs w:val="28"/>
-          <w:u w:val="single"/>
-        </w:rPr>
-        <w:t xml:space="preserve"> учебн</w:t>
-      </w:r>
-      <w:r>
-        <w:rPr>
-          <w:sz w:val="28"/>
-          <w:szCs w:val="28"/>
-          <w:u w:val="single"/>
-        </w:rPr>
-        <w:t>ого</w:t>
-      </w:r>
-      <w:r>
-        <w:rPr>
-          <w:sz w:val="28"/>
-          <w:szCs w:val="28"/>
-          <w:u w:val="single"/>
-        </w:rPr>
-        <w:t xml:space="preserve"> материал</w:t>
-      </w:r>
-      <w:r>
-        <w:rPr>
-          <w:sz w:val="28"/>
-          <w:szCs w:val="28"/>
-          <w:u w:val="single"/>
-        </w:rPr>
-        <w:t>а</w:t>
-      </w:r>
-      <w:r>
-        <w:rPr>
-          <w:sz w:val="28"/>
-          <w:szCs w:val="28"/>
-        </w:rPr>
-        <w:t>);</w:t>
-      </w:r>
-    </w:p>
-    <w:p>
-      <w:pPr>
-        <w:spacing w:line="360" w:lineRule="auto"/>
-        <w:rPr>
-          <w:sz w:val="28"/>
-          <w:szCs w:val="28"/>
-        </w:rPr>
-      </w:pPr>
-      <w:r>
-        <w:rPr>
-          <w:b/>
-          <w:i/>
-          <w:sz w:val="28"/>
-          <w:szCs w:val="28"/>
-        </w:rPr>
-        <w:t>Домашние задания - работы</w:t>
-      </w:r>
-      <w:r>
-        <w:rPr>
-          <w:sz w:val="28"/>
-          <w:szCs w:val="28"/>
-        </w:rPr>
-        <w:t xml:space="preserve"> </w:t>
-      </w:r>
-      <w:r>
-        <w:rPr>
-          <w:sz w:val="28"/>
-          <w:szCs w:val="28"/>
-        </w:rPr>
-        <w:t>(</w:t>
-      </w:r>
-      <w:r>
-        <w:rPr>
-          <w:sz w:val="28"/>
-          <w:szCs w:val="28"/>
-          <w:u w:val="single"/>
-        </w:rPr>
-        <w:t>№</w:t>
-      </w:r>
-      <w:r>
-        <w:rPr>
-          <w:sz w:val="28"/>
-          <w:szCs w:val="28"/>
-          <w:u w:val="single"/>
-        </w:rPr>
-        <w:t xml:space="preserve"> </w:t>
-      </w:r>
-      <w:r>
-        <w:rPr>
-          <w:sz w:val="28"/>
-          <w:szCs w:val="28"/>
-          <w:u w:val="single"/>
-        </w:rPr>
-        <w:t>домашнего задания</w:t>
-      </w:r>
-      <w:r>
-        <w:rPr>
-          <w:sz w:val="28"/>
-          <w:szCs w:val="28"/>
-        </w:rPr>
-        <w:t xml:space="preserve">, </w:t>
-      </w:r>
-      <w:r>
-        <w:rPr>
-          <w:sz w:val="28"/>
-          <w:szCs w:val="28"/>
-        </w:rPr>
-        <w:t>№</w:t>
-      </w:r>
-      <w:r>
-        <w:rPr>
-          <w:sz w:val="28"/>
-          <w:szCs w:val="28"/>
-        </w:rPr>
-        <w:t xml:space="preserve"> </w:t>
-      </w:r>
-      <w:r>
-        <w:rPr>
-          <w:sz w:val="28"/>
-          <w:szCs w:val="28"/>
-        </w:rPr>
-        <w:t>работы</w:t>
-      </w:r>
-      <w:r>
-        <w:rPr>
-          <w:sz w:val="28"/>
-          <w:szCs w:val="28"/>
-        </w:rPr>
-        <w:t xml:space="preserve">, </w:t>
-      </w:r>
-      <w:r>
-        <w:rPr>
-          <w:sz w:val="28"/>
-          <w:szCs w:val="28"/>
-        </w:rPr>
-        <w:t xml:space="preserve">дата </w:t>
-      </w:r>
-      <w:proofErr w:type="gramStart"/>
-      <w:r>
-        <w:rPr>
-          <w:sz w:val="28"/>
-          <w:szCs w:val="28"/>
-        </w:rPr>
-        <w:t>на</w:t>
-      </w:r>
-      <w:proofErr w:type="gramEnd"/>
-      <w:r>
-        <w:rPr>
-          <w:sz w:val="28"/>
-          <w:szCs w:val="28"/>
-        </w:rPr>
-        <w:t xml:space="preserve"> когда задано</w:t>
-      </w:r>
-      <w:r>
-        <w:rPr>
-          <w:sz w:val="28"/>
-          <w:szCs w:val="28"/>
-        </w:rPr>
-        <w:t>);</w:t>
-      </w:r>
-    </w:p>
-    <w:p>
-      <w:pPr>
-        <w:spacing w:line="360" w:lineRule="auto"/>
-        <w:rPr>
-          <w:b/>
-          <w:sz w:val="28"/>
-          <w:szCs w:val="28"/>
-        </w:rPr>
-      </w:pPr>
-      <w:r>
-        <w:rPr>
-          <w:b/>
-          <w:i/>
-          <w:sz w:val="28"/>
-          <w:szCs w:val="28"/>
-        </w:rPr>
-        <w:t xml:space="preserve">Ученики </w:t>
-      </w:r>
-      <w:proofErr w:type="gramStart"/>
-      <w:r>
-        <w:rPr>
-          <w:sz w:val="28"/>
-          <w:szCs w:val="28"/>
-        </w:rPr>
-        <w:t>(</w:t>
-      </w:r>
-      <w:r>
-        <w:rPr>
-          <w:sz w:val="28"/>
-          <w:szCs w:val="28"/>
-        </w:rPr>
-        <w:t xml:space="preserve"> </w:t>
-      </w:r>
-      <w:proofErr w:type="gramEnd"/>
-      <w:r>
-        <w:rPr>
-          <w:sz w:val="28"/>
-          <w:szCs w:val="28"/>
-          <w:u w:val="single"/>
-        </w:rPr>
-        <w:t>№ ученика</w:t>
-      </w:r>
-      <w:r>
-        <w:rPr>
-          <w:sz w:val="28"/>
-          <w:szCs w:val="28"/>
-        </w:rPr>
-        <w:t xml:space="preserve">, </w:t>
-      </w:r>
-      <w:r>
-        <w:rPr>
-          <w:sz w:val="28"/>
-          <w:szCs w:val="28"/>
-        </w:rPr>
-        <w:t>имя</w:t>
-      </w:r>
-      <w:r>
-        <w:rPr>
-          <w:sz w:val="28"/>
-          <w:szCs w:val="28"/>
-        </w:rPr>
-        <w:t xml:space="preserve">, </w:t>
-      </w:r>
-      <w:r>
-        <w:rPr>
-          <w:sz w:val="28"/>
-          <w:szCs w:val="28"/>
-        </w:rPr>
-        <w:t>фамилия, отчество, класс, контактная информация родителей );</w:t>
-      </w:r>
-    </w:p>
-    <w:p>
-      <w:pPr>
-        <w:spacing w:line="360" w:lineRule="auto"/>
-        <w:rPr>
-          <w:b/>
-          <w:sz w:val="28"/>
-          <w:szCs w:val="28"/>
-        </w:rPr>
-      </w:pPr>
-      <w:r>
-        <w:rPr>
-          <w:b/>
-          <w:i/>
-          <w:sz w:val="28"/>
-          <w:szCs w:val="28"/>
-        </w:rPr>
-        <w:t>Д</w:t>
-      </w:r>
-      <w:r>
-        <w:rPr>
-          <w:b/>
-          <w:i/>
-          <w:sz w:val="28"/>
-          <w:szCs w:val="28"/>
-        </w:rPr>
-        <w:t xml:space="preserve">омашние </w:t>
-      </w:r>
-      <w:r>
-        <w:rPr>
-          <w:b/>
-          <w:i/>
-          <w:sz w:val="28"/>
-          <w:szCs w:val="28"/>
-        </w:rPr>
-        <w:t>задания</w:t>
-      </w:r>
-      <w:r>
-        <w:rPr>
-          <w:b/>
-          <w:i/>
-          <w:sz w:val="28"/>
-          <w:szCs w:val="28"/>
-        </w:rPr>
-        <w:t xml:space="preserve"> - ученики</w:t>
-      </w:r>
-      <w:r>
-        <w:rPr>
-          <w:sz w:val="28"/>
-          <w:szCs w:val="28"/>
-        </w:rPr>
-        <w:t xml:space="preserve"> </w:t>
-      </w:r>
-      <w:r>
-        <w:rPr>
-          <w:sz w:val="28"/>
-          <w:szCs w:val="28"/>
-        </w:rPr>
-        <w:t>(</w:t>
-      </w:r>
-      <w:r>
-        <w:rPr>
-          <w:sz w:val="28"/>
-          <w:szCs w:val="28"/>
-          <w:u w:val="single"/>
-        </w:rPr>
-        <w:t>№</w:t>
-      </w:r>
-      <w:r>
-        <w:rPr>
-          <w:sz w:val="28"/>
-          <w:szCs w:val="28"/>
-          <w:u w:val="single"/>
-        </w:rPr>
-        <w:t xml:space="preserve"> </w:t>
-      </w:r>
-      <w:r>
-        <w:rPr>
-          <w:sz w:val="28"/>
-          <w:szCs w:val="28"/>
-          <w:u w:val="single"/>
-        </w:rPr>
-        <w:t>домашнего задания</w:t>
-      </w:r>
-      <w:r>
-        <w:rPr>
-          <w:sz w:val="28"/>
-          <w:szCs w:val="28"/>
-        </w:rPr>
-        <w:t xml:space="preserve">, </w:t>
-      </w:r>
-      <w:r>
-        <w:rPr>
-          <w:sz w:val="28"/>
-          <w:szCs w:val="28"/>
-          <w:u w:val="single"/>
-        </w:rPr>
-        <w:t>№ ученика</w:t>
-      </w:r>
-      <w:r>
-        <w:rPr>
-          <w:sz w:val="28"/>
-          <w:szCs w:val="28"/>
-        </w:rPr>
-        <w:t>,</w:t>
-      </w:r>
-      <w:r>
-        <w:rPr>
-          <w:sz w:val="28"/>
-          <w:szCs w:val="28"/>
-        </w:rPr>
-        <w:t xml:space="preserve"> </w:t>
-      </w:r>
-      <w:r>
-        <w:rPr>
-          <w:sz w:val="28"/>
-          <w:szCs w:val="28"/>
-        </w:rPr>
-        <w:t xml:space="preserve">текст работы, </w:t>
-      </w:r>
-      <w:r>
-        <w:rPr>
-          <w:sz w:val="28"/>
-          <w:szCs w:val="28"/>
-        </w:rPr>
-        <w:t>дата выполнения, оценка</w:t>
-      </w:r>
-      <w:r>
-        <w:rPr>
-          <w:sz w:val="28"/>
-          <w:szCs w:val="28"/>
-        </w:rPr>
-        <w:t>, комментарий учителя, оценка учителя</w:t>
-      </w:r>
-      <w:r>
-        <w:rPr>
-          <w:sz w:val="28"/>
-          <w:szCs w:val="28"/>
-        </w:rPr>
-        <w:t>);</w:t>
-      </w:r>
-      <w:r>
-        <w:rPr>
-          <w:b/>
-          <w:sz w:val="28"/>
-          <w:szCs w:val="28"/>
-        </w:rPr>
-        <w:t xml:space="preserve"> </w:t>
-      </w:r>
-    </w:p>
-    <w:p>
-      <w:pPr>
-        <w:spacing w:line="360" w:lineRule="auto"/>
-        <w:rPr>
-          <w:sz w:val="28"/>
-          <w:szCs w:val="28"/>
-        </w:rPr>
-      </w:pPr>
-      <w:r>
-        <w:rPr>
-          <w:b/>
-          <w:i/>
-          <w:sz w:val="28"/>
-          <w:szCs w:val="28"/>
-        </w:rPr>
         <w:t>Комментарии</w:t>
       </w:r>
       <w:r>
@@ -9536,17 +9354,8 @@
           <w:sz w:val="28"/>
           <w:szCs w:val="28"/>
         </w:rPr>
-        <w:t xml:space="preserve"> </w:t>
-      </w:r>
-      <w:proofErr w:type="gramStart"/>
-      <w:r>
-        <w:rPr>
-          <w:sz w:val="28"/>
-          <w:szCs w:val="28"/>
-        </w:rPr>
-        <w:t xml:space="preserve">( </w:t>
-      </w:r>
-      <w:proofErr w:type="gramEnd"/>
+        <w:t xml:space="preserve"> ( </w:t>
+      </w:r>
       <w:r>
         <w:rPr>
           <w:sz w:val="28"/>
@@ -9945,7 +9754,6 @@
           <w:szCs w:val="28"/>
         </w:rPr>
       </w:pPr>
-      <w:proofErr w:type="gramStart"/>
       <w:r>
         <w:rPr>
           <w:b/>
@@ -10052,7 +9860,6 @@
         </w:rPr>
         <w:t>);</w:t>
       </w:r>
-      <w:proofErr w:type="gramEnd"/>
     </w:p>
     <w:p>
       <w:pPr>
@@ -10165,7 +9972,6 @@
         </w:rPr>
         <w:t xml:space="preserve"> </w:t>
       </w:r>
-      <w:proofErr w:type="gramStart"/>
       <w:r>
         <w:rPr>
           <w:sz w:val="28"/>
@@ -10181,7 +9987,6 @@
         </w:rPr>
         <w:t xml:space="preserve"> </w:t>
       </w:r>
-      <w:proofErr w:type="gramEnd"/>
       <w:r>
         <w:rPr>
           <w:sz w:val="28"/>
@@ -10233,7 +10038,6 @@
         </w:rPr>
         <w:t xml:space="preserve"> </w:t>
       </w:r>
-      <w:proofErr w:type="gramStart"/>
       <w:r>
         <w:rPr>
           <w:sz w:val="28"/>
@@ -10249,7 +10053,6 @@
         </w:rPr>
         <w:t xml:space="preserve"> </w:t>
       </w:r>
-      <w:proofErr w:type="gramEnd"/>
       <w:r>
         <w:rPr>
           <w:sz w:val="28"/>
@@ -10311,9 +10114,357 @@
           <w:sz w:val="28"/>
           <w:szCs w:val="28"/>
         </w:rPr>
+        <w:t xml:space="preserve"> (</w:t>
+      </w:r>
+      <w:r>
+        <w:rPr>
+          <w:sz w:val="28"/>
+          <w:szCs w:val="28"/>
+        </w:rPr>
         <w:t xml:space="preserve"> </w:t>
       </w:r>
-      <w:proofErr w:type="gramStart"/>
+      <w:r>
+        <w:rPr>
+          <w:sz w:val="28"/>
+          <w:szCs w:val="28"/>
+          <w:u w:val="single"/>
+        </w:rPr>
+        <w:t>№ учителя</w:t>
+      </w:r>
+      <w:r>
+        <w:rPr>
+          <w:sz w:val="28"/>
+          <w:szCs w:val="28"/>
+        </w:rPr>
+        <w:t>,</w:t>
+      </w:r>
+      <w:r>
+        <w:rPr>
+          <w:sz w:val="28"/>
+          <w:szCs w:val="28"/>
+        </w:rPr>
+        <w:t xml:space="preserve"> </w:t>
+      </w:r>
+      <w:r>
+        <w:rPr>
+          <w:sz w:val="28"/>
+          <w:szCs w:val="28"/>
+        </w:rPr>
+        <w:t>№ предмета</w:t>
+      </w:r>
+      <w:r>
+        <w:rPr>
+          <w:sz w:val="28"/>
+          <w:szCs w:val="28"/>
+        </w:rPr>
+        <w:t>,</w:t>
+      </w:r>
+      <w:r>
+        <w:rPr>
+          <w:sz w:val="28"/>
+          <w:szCs w:val="28"/>
+        </w:rPr>
+        <w:t xml:space="preserve"> имя</w:t>
+      </w:r>
+      <w:r>
+        <w:rPr>
+          <w:sz w:val="28"/>
+          <w:szCs w:val="28"/>
+        </w:rPr>
+        <w:t xml:space="preserve">, </w:t>
+      </w:r>
+      <w:r>
+        <w:rPr>
+          <w:sz w:val="28"/>
+          <w:szCs w:val="28"/>
+        </w:rPr>
+        <w:t xml:space="preserve">фамилия, отчество, </w:t>
+      </w:r>
+      <w:r>
+        <w:rPr>
+          <w:sz w:val="28"/>
+          <w:szCs w:val="28"/>
+        </w:rPr>
+        <w:t>номер телефона,</w:t>
+      </w:r>
+      <w:r>
+        <w:rPr>
+          <w:sz w:val="28"/>
+          <w:szCs w:val="28"/>
+        </w:rPr>
+        <w:t xml:space="preserve"> квалификация, дата трудоустройства </w:t>
+      </w:r>
+      <w:r>
+        <w:rPr>
+          <w:sz w:val="28"/>
+          <w:szCs w:val="28"/>
+        </w:rPr>
+        <w:t>)</w:t>
+      </w:r>
+    </w:p>
+    <w:p>
+      <w:pPr>
+        <w:spacing w:line="360" w:lineRule="auto"/>
+        <w:rPr>
+          <w:sz w:val="28"/>
+          <w:szCs w:val="28"/>
+        </w:rPr>
+      </w:pPr>
+      <w:r>
+        <w:rPr>
+          <w:b/>
+          <w:i/>
+          <w:sz w:val="28"/>
+          <w:szCs w:val="28"/>
+        </w:rPr>
+        <w:t>Задачи</w:t>
+      </w:r>
+      <w:r>
+        <w:rPr>
+          <w:sz w:val="28"/>
+          <w:szCs w:val="28"/>
+        </w:rPr>
+        <w:t xml:space="preserve"> ( </w:t>
+      </w:r>
+      <w:r>
+        <w:rPr>
+          <w:sz w:val="28"/>
+          <w:szCs w:val="28"/>
+          <w:u w:val="single"/>
+        </w:rPr>
+        <w:t>№ задачи</w:t>
+      </w:r>
+      <w:r>
+        <w:rPr>
+          <w:sz w:val="28"/>
+          <w:szCs w:val="28"/>
+        </w:rPr>
+        <w:t>,</w:t>
+      </w:r>
+      <w:r>
+        <w:rPr>
+          <w:sz w:val="28"/>
+          <w:szCs w:val="28"/>
+        </w:rPr>
+        <w:t xml:space="preserve"> </w:t>
+      </w:r>
+      <w:r>
+        <w:rPr>
+          <w:sz w:val="28"/>
+          <w:szCs w:val="28"/>
+        </w:rPr>
+        <w:t>№ учителя</w:t>
+      </w:r>
+      <w:r>
+        <w:rPr>
+          <w:sz w:val="28"/>
+          <w:szCs w:val="28"/>
+        </w:rPr>
+        <w:t>, тема,</w:t>
+      </w:r>
+      <w:r>
+        <w:rPr>
+          <w:sz w:val="28"/>
+          <w:szCs w:val="28"/>
+        </w:rPr>
+        <w:t xml:space="preserve"> </w:t>
+      </w:r>
+      <w:r>
+        <w:rPr>
+          <w:sz w:val="28"/>
+          <w:szCs w:val="28"/>
+        </w:rPr>
+        <w:t>задание</w:t>
+      </w:r>
+      <w:r>
+        <w:rPr>
+          <w:sz w:val="28"/>
+          <w:szCs w:val="28"/>
+        </w:rPr>
+        <w:t>,</w:t>
+      </w:r>
+      <w:r>
+        <w:rPr>
+          <w:sz w:val="28"/>
+          <w:szCs w:val="28"/>
+        </w:rPr>
+        <w:t xml:space="preserve"> ответ</w:t>
+      </w:r>
+      <w:r>
+        <w:rPr>
+          <w:sz w:val="28"/>
+          <w:szCs w:val="28"/>
+        </w:rPr>
+        <w:t>, дата добавления, дата редактирования</w:t>
+      </w:r>
+      <w:r>
+        <w:rPr>
+          <w:sz w:val="28"/>
+          <w:szCs w:val="28"/>
+        </w:rPr>
+        <w:t>)</w:t>
+      </w:r>
+    </w:p>
+    <w:p>
+      <w:pPr>
+        <w:spacing w:line="360" w:lineRule="auto"/>
+        <w:rPr>
+          <w:sz w:val="28"/>
+          <w:szCs w:val="28"/>
+        </w:rPr>
+      </w:pPr>
+      <w:r>
+        <w:rPr>
+          <w:b/>
+          <w:i/>
+          <w:sz w:val="28"/>
+          <w:szCs w:val="28"/>
+        </w:rPr>
+        <w:t>Тесты</w:t>
+      </w:r>
+      <w:r>
+        <w:rPr>
+          <w:sz w:val="28"/>
+          <w:szCs w:val="28"/>
+        </w:rPr>
+        <w:t xml:space="preserve"> ( </w:t>
+      </w:r>
+      <w:r>
+        <w:rPr>
+          <w:sz w:val="28"/>
+          <w:szCs w:val="28"/>
+          <w:u w:val="single"/>
+        </w:rPr>
+        <w:t>№ теста</w:t>
+      </w:r>
+      <w:r>
+        <w:rPr>
+          <w:sz w:val="28"/>
+          <w:szCs w:val="28"/>
+        </w:rPr>
+        <w:t>, № учителя</w:t>
+      </w:r>
+      <w:r>
+        <w:rPr>
+          <w:sz w:val="28"/>
+          <w:szCs w:val="28"/>
+        </w:rPr>
+        <w:t>, тема, задание</w:t>
+      </w:r>
+      <w:r>
+        <w:rPr>
+          <w:sz w:val="28"/>
+          <w:szCs w:val="28"/>
+        </w:rPr>
+        <w:t>,</w:t>
+      </w:r>
+      <w:r>
+        <w:rPr>
+          <w:sz w:val="28"/>
+          <w:szCs w:val="28"/>
+        </w:rPr>
+        <w:t xml:space="preserve"> вариант ответа </w:t>
+      </w:r>
+      <w:r>
+        <w:rPr>
+          <w:sz w:val="28"/>
+          <w:szCs w:val="28"/>
+          <w:lang w:val="en-US"/>
+        </w:rPr>
+        <w:t>A</w:t>
+      </w:r>
+      <w:r>
+        <w:rPr>
+          <w:sz w:val="28"/>
+          <w:szCs w:val="28"/>
+        </w:rPr>
+        <w:t xml:space="preserve">, вариант ответа </w:t>
+      </w:r>
+      <w:r>
+        <w:rPr>
+          <w:sz w:val="28"/>
+          <w:szCs w:val="28"/>
+          <w:lang w:val="en-US"/>
+        </w:rPr>
+        <w:t>B</w:t>
+      </w:r>
+      <w:r>
+        <w:rPr>
+          <w:sz w:val="28"/>
+          <w:szCs w:val="28"/>
+        </w:rPr>
+        <w:t xml:space="preserve">, вариант ответа </w:t>
+      </w:r>
+      <w:r>
+        <w:rPr>
+          <w:sz w:val="28"/>
+          <w:szCs w:val="28"/>
+          <w:lang w:val="en-US"/>
+        </w:rPr>
+        <w:t>C</w:t>
+      </w:r>
+      <w:r>
+        <w:rPr>
+          <w:sz w:val="28"/>
+          <w:szCs w:val="28"/>
+        </w:rPr>
+        <w:t xml:space="preserve">, вариант ответа </w:t>
+      </w:r>
+      <w:r>
+        <w:rPr>
+          <w:sz w:val="28"/>
+          <w:szCs w:val="28"/>
+          <w:lang w:val="en-US"/>
+        </w:rPr>
+        <w:t>D</w:t>
+      </w:r>
+      <w:r>
+        <w:rPr>
+          <w:sz w:val="28"/>
+          <w:szCs w:val="28"/>
+        </w:rPr>
+        <w:t>, номер верного варианта ответа</w:t>
+      </w:r>
+      <w:r>
+        <w:rPr>
+          <w:sz w:val="28"/>
+          <w:szCs w:val="28"/>
+        </w:rPr>
+        <w:t>, дата добавления, дата редактирования</w:t>
+      </w:r>
+      <w:r>
+        <w:rPr>
+          <w:sz w:val="28"/>
+          <w:szCs w:val="28"/>
+        </w:rPr>
+        <w:t>)</w:t>
+      </w:r>
+    </w:p>
+    <w:p>
+      <w:pPr>
+        <w:spacing w:line="360" w:lineRule="auto"/>
+        <w:rPr>
+          <w:sz w:val="28"/>
+          <w:szCs w:val="28"/>
+        </w:rPr>
+      </w:pPr>
+      <w:r>
+        <w:rPr>
+          <w:b/>
+          <w:i/>
+          <w:sz w:val="28"/>
+          <w:szCs w:val="28"/>
+        </w:rPr>
+        <w:t>Дополнительные учебные материалы</w:t>
+      </w:r>
+      <w:r>
+        <w:rPr>
+          <w:b/>
+          <w:sz w:val="28"/>
+          <w:szCs w:val="28"/>
+        </w:rPr>
+        <w:t xml:space="preserve"> </w:t>
+      </w:r>
       <w:r>
         <w:rPr>
           <w:sz w:val="28"/>
@@ -10325,16 +10476,153 @@
         <w:rPr>
           <w:sz w:val="28"/>
           <w:szCs w:val="28"/>
+          <w:u w:val="single"/>
+        </w:rPr>
+        <w:t>№ дополнительн</w:t>
+      </w:r>
+      <w:r>
+        <w:rPr>
+          <w:sz w:val="28"/>
+          <w:szCs w:val="28"/>
+          <w:u w:val="single"/>
+        </w:rPr>
+        <w:t>ого</w:t>
+      </w:r>
+      <w:r>
+        <w:rPr>
+          <w:sz w:val="28"/>
+          <w:szCs w:val="28"/>
+          <w:u w:val="single"/>
+        </w:rPr>
+        <w:t xml:space="preserve"> учебн</w:t>
+      </w:r>
+      <w:r>
+        <w:rPr>
+          <w:sz w:val="28"/>
+          <w:szCs w:val="28"/>
+          <w:u w:val="single"/>
+        </w:rPr>
+        <w:t>ого</w:t>
+      </w:r>
+      <w:r>
+        <w:rPr>
+          <w:sz w:val="28"/>
+          <w:szCs w:val="28"/>
+          <w:u w:val="single"/>
+        </w:rPr>
+        <w:t xml:space="preserve"> материал</w:t>
+      </w:r>
+      <w:r>
+        <w:rPr>
+          <w:sz w:val="28"/>
+          <w:szCs w:val="28"/>
+          <w:u w:val="single"/>
+        </w:rPr>
+        <w:t>а</w:t>
+      </w:r>
+      <w:r>
+        <w:rPr>
+          <w:sz w:val="28"/>
+          <w:szCs w:val="28"/>
+        </w:rPr>
+        <w:t>,</w:t>
+      </w:r>
+      <w:r>
+        <w:rPr>
+          <w:sz w:val="28"/>
+          <w:szCs w:val="28"/>
         </w:rPr>
         <w:t xml:space="preserve"> </w:t>
       </w:r>
-      <w:proofErr w:type="gramEnd"/>
+      <w:r>
+        <w:rPr>
+          <w:sz w:val="28"/>
+          <w:szCs w:val="28"/>
+        </w:rPr>
+        <w:t>№ учителя</w:t>
+      </w:r>
+      <w:r>
+        <w:rPr>
+          <w:sz w:val="28"/>
+          <w:szCs w:val="28"/>
+        </w:rPr>
+        <w:t>, тема, заголовок, иллюстрация, текст</w:t>
+      </w:r>
+      <w:r>
+        <w:rPr>
+          <w:sz w:val="28"/>
+          <w:szCs w:val="28"/>
+        </w:rPr>
+        <w:t>, дата добавления, дата редактирования</w:t>
+      </w:r>
+      <w:r>
+        <w:rPr>
+          <w:sz w:val="28"/>
+          <w:szCs w:val="28"/>
+        </w:rPr>
+        <w:t>)</w:t>
+      </w:r>
+    </w:p>
+    <w:p>
+      <w:pPr>
+        <w:spacing w:line="360" w:lineRule="auto"/>
+        <w:rPr>
+          <w:sz w:val="28"/>
+          <w:szCs w:val="28"/>
+        </w:rPr>
+      </w:pPr>
+      <w:r>
+        <w:rPr>
+          <w:b/>
+          <w:i/>
+          <w:sz w:val="28"/>
+          <w:szCs w:val="28"/>
+        </w:rPr>
+        <w:t>Работы для домашних заданий</w:t>
+      </w:r>
+      <w:r>
+        <w:rPr>
+          <w:b/>
+          <w:sz w:val="28"/>
+          <w:szCs w:val="28"/>
+        </w:rPr>
+        <w:t xml:space="preserve"> </w:t>
+      </w:r>
+      <w:r>
+        <w:rPr>
+          <w:sz w:val="28"/>
+          <w:szCs w:val="28"/>
+        </w:rPr>
+        <w:t xml:space="preserve">( </w:t>
+      </w:r>
       <w:r>
         <w:rPr>
           <w:sz w:val="28"/>
           <w:szCs w:val="28"/>
           <w:u w:val="single"/>
         </w:rPr>
+        <w:t xml:space="preserve">№ </w:t>
+      </w:r>
+      <w:r>
+        <w:rPr>
+          <w:sz w:val="28"/>
+          <w:szCs w:val="28"/>
+          <w:u w:val="single"/>
+        </w:rPr>
+        <w:t>работы</w:t>
+      </w:r>
+      <w:r>
+        <w:rPr>
+          <w:sz w:val="28"/>
+          <w:szCs w:val="28"/>
+        </w:rPr>
+        <w:t xml:space="preserve">, </w:t>
+      </w:r>
+      <w:r>
+        <w:rPr>
+          <w:sz w:val="28"/>
+          <w:szCs w:val="28"/>
+        </w:rPr>
         <w:t>№ учителя</w:t>
       </w:r>
       <w:r>
@@ -10342,6 +10630,61 @@
           <w:sz w:val="28"/>
           <w:szCs w:val="28"/>
         </w:rPr>
+        <w:t xml:space="preserve">, </w:t>
+      </w:r>
+      <w:r>
+        <w:rPr>
+          <w:sz w:val="28"/>
+          <w:szCs w:val="28"/>
+        </w:rPr>
+        <w:t>тема, дата добавления);</w:t>
+      </w:r>
+    </w:p>
+    <w:p>
+      <w:pPr>
+        <w:spacing w:line="360" w:lineRule="auto"/>
+        <w:rPr>
+          <w:sz w:val="28"/>
+          <w:szCs w:val="28"/>
+        </w:rPr>
+      </w:pPr>
+      <w:r>
+        <w:rPr>
+          <w:b/>
+          <w:i/>
+          <w:sz w:val="28"/>
+          <w:szCs w:val="28"/>
+        </w:rPr>
+        <w:t>Блоки тестов</w:t>
+      </w:r>
+      <w:r>
+        <w:rPr>
+          <w:sz w:val="28"/>
+          <w:szCs w:val="28"/>
+        </w:rPr>
+        <w:t xml:space="preserve"> (</w:t>
+      </w:r>
+      <w:r>
+        <w:rPr>
+          <w:sz w:val="28"/>
+          <w:szCs w:val="28"/>
+          <w:u w:val="single"/>
+        </w:rPr>
+        <w:t xml:space="preserve">№ </w:t>
+      </w:r>
+      <w:r>
+        <w:rPr>
+          <w:sz w:val="28"/>
+          <w:szCs w:val="28"/>
+          <w:u w:val="single"/>
+        </w:rPr>
+        <w:t>работы</w:t>
+      </w:r>
+      <w:r>
+        <w:rPr>
+          <w:sz w:val="28"/>
+          <w:szCs w:val="28"/>
+        </w:rPr>
         <w:t>,</w:t>
       </w:r>
       <w:r>
@@ -10355,8 +10698,73 @@
         <w:rPr>
           <w:sz w:val="28"/>
           <w:szCs w:val="28"/>
-        </w:rPr>
-        <w:t>№ предмета</w:t>
+          <w:u w:val="single"/>
+        </w:rPr>
+        <w:t>№</w:t>
+      </w:r>
+      <w:r>
+        <w:rPr>
+          <w:sz w:val="28"/>
+          <w:szCs w:val="28"/>
+          <w:u w:val="single"/>
+        </w:rPr>
+        <w:t xml:space="preserve"> </w:t>
+      </w:r>
+      <w:r>
+        <w:rPr>
+          <w:sz w:val="28"/>
+          <w:szCs w:val="28"/>
+          <w:u w:val="single"/>
+        </w:rPr>
+        <w:t>теста</w:t>
+      </w:r>
+      <w:r>
+        <w:rPr>
+          <w:sz w:val="28"/>
+          <w:szCs w:val="28"/>
+        </w:rPr>
+        <w:t>)</w:t>
+      </w:r>
+    </w:p>
+    <w:p>
+      <w:pPr>
+        <w:spacing w:line="360" w:lineRule="auto"/>
+        <w:rPr>
+          <w:sz w:val="28"/>
+          <w:szCs w:val="28"/>
+        </w:rPr>
+      </w:pPr>
+      <w:r>
+        <w:rPr>
+          <w:b/>
+          <w:i/>
+          <w:sz w:val="28"/>
+          <w:szCs w:val="28"/>
+        </w:rPr>
+        <w:t>Блоки задач</w:t>
+      </w:r>
+      <w:r>
+        <w:rPr>
+          <w:sz w:val="28"/>
+          <w:szCs w:val="28"/>
+        </w:rPr>
+        <w:t xml:space="preserve"> (</w:t>
+      </w:r>
+      <w:r>
+        <w:rPr>
+          <w:sz w:val="28"/>
+          <w:szCs w:val="28"/>
+          <w:u w:val="single"/>
+        </w:rPr>
+        <w:t xml:space="preserve">№ </w:t>
+      </w:r>
+      <w:r>
+        <w:rPr>
+          <w:sz w:val="28"/>
+          <w:szCs w:val="28"/>
+          <w:u w:val="single"/>
+        </w:rPr>
+        <w:t>работы</w:t>
       </w:r>
       <w:r>
         <w:rPr>
@@ -10370,35 +10778,15 @@
           <w:sz w:val="28"/>
           <w:szCs w:val="28"/>
         </w:rPr>
-        <w:t xml:space="preserve"> имя</w:t>
-      </w:r>
-      <w:r>
-        <w:rPr>
-          <w:sz w:val="28"/>
-          <w:szCs w:val="28"/>
-        </w:rPr>
-        <w:t xml:space="preserve">, </w:t>
-      </w:r>
-      <w:r>
-        <w:rPr>
-          <w:sz w:val="28"/>
-          <w:szCs w:val="28"/>
-        </w:rPr>
-        <w:t xml:space="preserve">фамилия, отчество, </w:t>
-      </w:r>
-      <w:r>
-        <w:rPr>
-          <w:sz w:val="28"/>
-          <w:szCs w:val="28"/>
-        </w:rPr>
-        <w:t>номер телефона,</w:t>
-      </w:r>
-      <w:r>
-        <w:rPr>
-          <w:sz w:val="28"/>
-          <w:szCs w:val="28"/>
-        </w:rPr>
-        <w:t xml:space="preserve"> квалификация, дата трудоустройства </w:t>
+        <w:t xml:space="preserve"> </w:t>
+      </w:r>
+      <w:r>
+        <w:rPr>
+          <w:sz w:val="28"/>
+          <w:szCs w:val="28"/>
+          <w:u w:val="single"/>
+        </w:rPr>
+        <w:t>№ задачи</w:t>
       </w:r>
       <w:r>
         <w:rPr>
@@ -10423,7 +10811,37 @@
           <w:sz w:val="28"/>
           <w:szCs w:val="28"/>
         </w:rPr>
-        <w:t>Задачи</w:t>
+        <w:t>Блоки дополнительных учебных материалов</w:t>
+      </w:r>
+      <w:r>
+        <w:rPr>
+          <w:sz w:val="28"/>
+          <w:szCs w:val="28"/>
+        </w:rPr>
+        <w:t xml:space="preserve"> (</w:t>
+      </w:r>
+      <w:r>
+        <w:rPr>
+          <w:sz w:val="28"/>
+          <w:szCs w:val="28"/>
+          <w:u w:val="single"/>
+        </w:rPr>
+        <w:t xml:space="preserve">№ </w:t>
+      </w:r>
+      <w:r>
+        <w:rPr>
+          <w:sz w:val="28"/>
+          <w:szCs w:val="28"/>
+          <w:u w:val="single"/>
+        </w:rPr>
+        <w:t>работы</w:t>
+      </w:r>
+      <w:r>
+        <w:rPr>
+          <w:sz w:val="28"/>
+          <w:szCs w:val="28"/>
+        </w:rPr>
+        <w:t>,</w:t>
       </w:r>
       <w:r>
         <w:rPr>
@@ -10432,32 +10850,83 @@
         </w:rPr>
         <w:t xml:space="preserve"> </w:t>
       </w:r>
-      <w:proofErr w:type="gramStart"/>
-      <w:r>
-        <w:rPr>
-          <w:sz w:val="28"/>
-          <w:szCs w:val="28"/>
-        </w:rPr>
-        <w:t xml:space="preserve">( </w:t>
-      </w:r>
-      <w:proofErr w:type="gramEnd"/>
       <w:r>
         <w:rPr>
           <w:sz w:val="28"/>
           <w:szCs w:val="28"/>
           <w:u w:val="single"/>
         </w:rPr>
-        <w:t>№ задачи</w:t>
-      </w:r>
-      <w:r>
-        <w:rPr>
-          <w:sz w:val="28"/>
-          <w:szCs w:val="28"/>
-        </w:rPr>
-        <w:t>,</w:t>
-      </w:r>
-      <w:r>
-        <w:rPr>
+        <w:t>№ дополнительн</w:t>
+      </w:r>
+      <w:r>
+        <w:rPr>
+          <w:sz w:val="28"/>
+          <w:szCs w:val="28"/>
+          <w:u w:val="single"/>
+        </w:rPr>
+        <w:t>ого</w:t>
+      </w:r>
+      <w:r>
+        <w:rPr>
+          <w:sz w:val="28"/>
+          <w:szCs w:val="28"/>
+          <w:u w:val="single"/>
+        </w:rPr>
+        <w:t xml:space="preserve"> учебн</w:t>
+      </w:r>
+      <w:r>
+        <w:rPr>
+          <w:sz w:val="28"/>
+          <w:szCs w:val="28"/>
+          <w:u w:val="single"/>
+        </w:rPr>
+        <w:t>ого</w:t>
+      </w:r>
+      <w:r>
+        <w:rPr>
+          <w:sz w:val="28"/>
+          <w:szCs w:val="28"/>
+          <w:u w:val="single"/>
+        </w:rPr>
+        <w:t xml:space="preserve"> материал</w:t>
+      </w:r>
+      <w:r>
+        <w:rPr>
+          <w:sz w:val="28"/>
+          <w:szCs w:val="28"/>
+          <w:u w:val="single"/>
+        </w:rPr>
+        <w:t>а</w:t>
+      </w:r>
+      <w:r>
+        <w:rPr>
+          <w:sz w:val="28"/>
+          <w:szCs w:val="28"/>
+        </w:rPr>
+        <w:t>)</w:t>
+      </w:r>
+    </w:p>
+    <w:p>
+      <w:pPr>
+        <w:spacing w:line="360" w:lineRule="auto"/>
+        <w:rPr>
+          <w:b/>
+          <w:sz w:val="28"/>
+          <w:szCs w:val="28"/>
+        </w:rPr>
+      </w:pPr>
+      <w:r>
+        <w:rPr>
+          <w:b/>
+          <w:i/>
+          <w:sz w:val="28"/>
+          <w:szCs w:val="28"/>
+        </w:rPr>
+        <w:t>Ученики</w:t>
+      </w:r>
+      <w:r>
+        <w:rPr>
+          <w:b/>
           <w:sz w:val="28"/>
           <w:szCs w:val="28"/>
         </w:rPr>
@@ -10468,14 +10937,7 @@
           <w:sz w:val="28"/>
           <w:szCs w:val="28"/>
         </w:rPr>
-        <w:t>№ учителя</w:t>
-      </w:r>
-      <w:r>
-        <w:rPr>
-          <w:sz w:val="28"/>
-          <w:szCs w:val="28"/>
-        </w:rPr>
-        <w:t>, тема,</w:t>
+        <w:t>(</w:t>
       </w:r>
       <w:r>
         <w:rPr>
@@ -10484,698 +10946,6 @@
         </w:rPr>
         <w:t xml:space="preserve"> </w:t>
       </w:r>
-      <w:r>
-        <w:rPr>
-          <w:sz w:val="28"/>
-          <w:szCs w:val="28"/>
-        </w:rPr>
-        <w:t>задание</w:t>
-      </w:r>
-      <w:r>
-        <w:rPr>
-          <w:sz w:val="28"/>
-          <w:szCs w:val="28"/>
-        </w:rPr>
-        <w:t>,</w:t>
-      </w:r>
-      <w:r>
-        <w:rPr>
-          <w:sz w:val="28"/>
-          <w:szCs w:val="28"/>
-        </w:rPr>
-        <w:t xml:space="preserve"> ответ</w:t>
-      </w:r>
-      <w:r>
-        <w:rPr>
-          <w:sz w:val="28"/>
-          <w:szCs w:val="28"/>
-        </w:rPr>
-        <w:t>, дата добавления, дата редактирования</w:t>
-      </w:r>
-      <w:r>
-        <w:rPr>
-          <w:sz w:val="28"/>
-          <w:szCs w:val="28"/>
-        </w:rPr>
-        <w:t>)</w:t>
-      </w:r>
-    </w:p>
-    <w:p>
-      <w:pPr>
-        <w:spacing w:line="360" w:lineRule="auto"/>
-        <w:rPr>
-          <w:sz w:val="28"/>
-          <w:szCs w:val="28"/>
-        </w:rPr>
-      </w:pPr>
-      <w:r>
-        <w:rPr>
-          <w:b/>
-          <w:i/>
-          <w:sz w:val="28"/>
-          <w:szCs w:val="28"/>
-        </w:rPr>
-        <w:t>Тесты</w:t>
-      </w:r>
-      <w:r>
-        <w:rPr>
-          <w:sz w:val="28"/>
-          <w:szCs w:val="28"/>
-        </w:rPr>
-        <w:t xml:space="preserve"> </w:t>
-      </w:r>
-      <w:proofErr w:type="gramStart"/>
-      <w:r>
-        <w:rPr>
-          <w:sz w:val="28"/>
-          <w:szCs w:val="28"/>
-        </w:rPr>
-        <w:t xml:space="preserve">( </w:t>
-      </w:r>
-      <w:proofErr w:type="gramEnd"/>
-      <w:r>
-        <w:rPr>
-          <w:sz w:val="28"/>
-          <w:szCs w:val="28"/>
-          <w:u w:val="single"/>
-        </w:rPr>
-        <w:t>№ теста</w:t>
-      </w:r>
-      <w:r>
-        <w:rPr>
-          <w:sz w:val="28"/>
-          <w:szCs w:val="28"/>
-        </w:rPr>
-        <w:t>, № учителя</w:t>
-      </w:r>
-      <w:r>
-        <w:rPr>
-          <w:sz w:val="28"/>
-          <w:szCs w:val="28"/>
-        </w:rPr>
-        <w:t>, тема, задание</w:t>
-      </w:r>
-      <w:r>
-        <w:rPr>
-          <w:sz w:val="28"/>
-          <w:szCs w:val="28"/>
-        </w:rPr>
-        <w:t>,</w:t>
-      </w:r>
-      <w:r>
-        <w:rPr>
-          <w:sz w:val="28"/>
-          <w:szCs w:val="28"/>
-        </w:rPr>
-        <w:t xml:space="preserve"> вариант ответа </w:t>
-      </w:r>
-      <w:r>
-        <w:rPr>
-          <w:sz w:val="28"/>
-          <w:szCs w:val="28"/>
-          <w:lang w:val="en-US"/>
-        </w:rPr>
-        <w:t>A</w:t>
-      </w:r>
-      <w:r>
-        <w:rPr>
-          <w:sz w:val="28"/>
-          <w:szCs w:val="28"/>
-        </w:rPr>
-        <w:t xml:space="preserve">, вариант ответа </w:t>
-      </w:r>
-      <w:r>
-        <w:rPr>
-          <w:sz w:val="28"/>
-          <w:szCs w:val="28"/>
-          <w:lang w:val="en-US"/>
-        </w:rPr>
-        <w:t>B</w:t>
-      </w:r>
-      <w:r>
-        <w:rPr>
-          <w:sz w:val="28"/>
-          <w:szCs w:val="28"/>
-        </w:rPr>
-        <w:t xml:space="preserve">, вариант ответа </w:t>
-      </w:r>
-      <w:r>
-        <w:rPr>
-          <w:sz w:val="28"/>
-          <w:szCs w:val="28"/>
-          <w:lang w:val="en-US"/>
-        </w:rPr>
-        <w:t>C</w:t>
-      </w:r>
-      <w:r>
-        <w:rPr>
-          <w:sz w:val="28"/>
-          <w:szCs w:val="28"/>
-        </w:rPr>
-        <w:t xml:space="preserve">, вариант ответа </w:t>
-      </w:r>
-      <w:r>
-        <w:rPr>
-          <w:sz w:val="28"/>
-          <w:szCs w:val="28"/>
-          <w:lang w:val="en-US"/>
-        </w:rPr>
-        <w:t>D</w:t>
-      </w:r>
-      <w:r>
-        <w:rPr>
-          <w:sz w:val="28"/>
-          <w:szCs w:val="28"/>
-        </w:rPr>
-        <w:t>, номер верного варианта ответа</w:t>
-      </w:r>
-      <w:r>
-        <w:rPr>
-          <w:sz w:val="28"/>
-          <w:szCs w:val="28"/>
-        </w:rPr>
-        <w:t>, дата добавления, дата редактирования</w:t>
-      </w:r>
-      <w:r>
-        <w:rPr>
-          <w:sz w:val="28"/>
-          <w:szCs w:val="28"/>
-        </w:rPr>
-        <w:t>)</w:t>
-      </w:r>
-    </w:p>
-    <w:p>
-      <w:pPr>
-        <w:spacing w:line="360" w:lineRule="auto"/>
-        <w:rPr>
-          <w:sz w:val="28"/>
-          <w:szCs w:val="28"/>
-        </w:rPr>
-      </w:pPr>
-      <w:proofErr w:type="gramStart"/>
-      <w:r>
-        <w:rPr>
-          <w:b/>
-          <w:i/>
-          <w:sz w:val="28"/>
-          <w:szCs w:val="28"/>
-        </w:rPr>
-        <w:t>Дополнительные учебные материалы</w:t>
-      </w:r>
-      <w:r>
-        <w:rPr>
-          <w:b/>
-          <w:sz w:val="28"/>
-          <w:szCs w:val="28"/>
-        </w:rPr>
-        <w:t xml:space="preserve"> </w:t>
-      </w:r>
-      <w:r>
-        <w:rPr>
-          <w:sz w:val="28"/>
-          <w:szCs w:val="28"/>
-        </w:rPr>
-        <w:t>(</w:t>
-      </w:r>
-      <w:r>
-        <w:rPr>
-          <w:sz w:val="28"/>
-          <w:szCs w:val="28"/>
-          <w:u w:val="single"/>
-        </w:rPr>
-        <w:t>№ дополнительн</w:t>
-      </w:r>
-      <w:r>
-        <w:rPr>
-          <w:sz w:val="28"/>
-          <w:szCs w:val="28"/>
-          <w:u w:val="single"/>
-        </w:rPr>
-        <w:t>ого</w:t>
-      </w:r>
-      <w:r>
-        <w:rPr>
-          <w:sz w:val="28"/>
-          <w:szCs w:val="28"/>
-          <w:u w:val="single"/>
-        </w:rPr>
-        <w:t xml:space="preserve"> учебн</w:t>
-      </w:r>
-      <w:r>
-        <w:rPr>
-          <w:sz w:val="28"/>
-          <w:szCs w:val="28"/>
-          <w:u w:val="single"/>
-        </w:rPr>
-        <w:t>ого</w:t>
-      </w:r>
-      <w:r>
-        <w:rPr>
-          <w:sz w:val="28"/>
-          <w:szCs w:val="28"/>
-          <w:u w:val="single"/>
-        </w:rPr>
-        <w:t xml:space="preserve"> материал</w:t>
-      </w:r>
-      <w:r>
-        <w:rPr>
-          <w:sz w:val="28"/>
-          <w:szCs w:val="28"/>
-          <w:u w:val="single"/>
-        </w:rPr>
-        <w:t>а</w:t>
-      </w:r>
-      <w:r>
-        <w:rPr>
-          <w:sz w:val="28"/>
-          <w:szCs w:val="28"/>
-        </w:rPr>
-        <w:t>,</w:t>
-      </w:r>
-      <w:r>
-        <w:rPr>
-          <w:sz w:val="28"/>
-          <w:szCs w:val="28"/>
-        </w:rPr>
-        <w:t xml:space="preserve"> </w:t>
-      </w:r>
-      <w:r>
-        <w:rPr>
-          <w:sz w:val="28"/>
-          <w:szCs w:val="28"/>
-        </w:rPr>
-        <w:t>№ учителя</w:t>
-      </w:r>
-      <w:r>
-        <w:rPr>
-          <w:sz w:val="28"/>
-          <w:szCs w:val="28"/>
-        </w:rPr>
-        <w:t>, тема, заголовок, иллюстрация, текст</w:t>
-      </w:r>
-      <w:r>
-        <w:rPr>
-          <w:sz w:val="28"/>
-          <w:szCs w:val="28"/>
-        </w:rPr>
-        <w:t>, дата добавления, дата редактирования</w:t>
-      </w:r>
-      <w:r>
-        <w:rPr>
-          <w:sz w:val="28"/>
-          <w:szCs w:val="28"/>
-        </w:rPr>
-        <w:t>)</w:t>
-      </w:r>
-      <w:proofErr w:type="gramEnd"/>
-    </w:p>
-    <w:p>
-      <w:pPr>
-        <w:spacing w:line="360" w:lineRule="auto"/>
-        <w:rPr>
-          <w:sz w:val="28"/>
-          <w:szCs w:val="28"/>
-        </w:rPr>
-      </w:pPr>
-      <w:r>
-        <w:rPr>
-          <w:b/>
-          <w:i/>
-          <w:sz w:val="28"/>
-          <w:szCs w:val="28"/>
-        </w:rPr>
-        <w:t>Работы для домашних заданий</w:t>
-      </w:r>
-      <w:r>
-        <w:rPr>
-          <w:b/>
-          <w:sz w:val="28"/>
-          <w:szCs w:val="28"/>
-        </w:rPr>
-        <w:t xml:space="preserve"> </w:t>
-      </w:r>
-      <w:proofErr w:type="gramStart"/>
-      <w:r>
-        <w:rPr>
-          <w:sz w:val="28"/>
-          <w:szCs w:val="28"/>
-        </w:rPr>
-        <w:t xml:space="preserve">( </w:t>
-      </w:r>
-      <w:proofErr w:type="gramEnd"/>
-      <w:r>
-        <w:rPr>
-          <w:sz w:val="28"/>
-          <w:szCs w:val="28"/>
-          <w:u w:val="single"/>
-        </w:rPr>
-        <w:t xml:space="preserve">№ </w:t>
-      </w:r>
-      <w:r>
-        <w:rPr>
-          <w:sz w:val="28"/>
-          <w:szCs w:val="28"/>
-          <w:u w:val="single"/>
-        </w:rPr>
-        <w:t>работы</w:t>
-      </w:r>
-      <w:r>
-        <w:rPr>
-          <w:sz w:val="28"/>
-          <w:szCs w:val="28"/>
-        </w:rPr>
-        <w:t xml:space="preserve">, </w:t>
-      </w:r>
-      <w:r>
-        <w:rPr>
-          <w:sz w:val="28"/>
-          <w:szCs w:val="28"/>
-        </w:rPr>
-        <w:t>№ учителя</w:t>
-      </w:r>
-      <w:r>
-        <w:rPr>
-          <w:sz w:val="28"/>
-          <w:szCs w:val="28"/>
-        </w:rPr>
-        <w:t xml:space="preserve">, </w:t>
-      </w:r>
-      <w:r>
-        <w:rPr>
-          <w:sz w:val="28"/>
-          <w:szCs w:val="28"/>
-        </w:rPr>
-        <w:t>тема, дата добавления);</w:t>
-      </w:r>
-    </w:p>
-    <w:p>
-      <w:pPr>
-        <w:spacing w:line="360" w:lineRule="auto"/>
-        <w:rPr>
-          <w:sz w:val="28"/>
-          <w:szCs w:val="28"/>
-        </w:rPr>
-      </w:pPr>
-      <w:r>
-        <w:rPr>
-          <w:b/>
-          <w:i/>
-          <w:sz w:val="28"/>
-          <w:szCs w:val="28"/>
-        </w:rPr>
-        <w:t>Блоки тестов</w:t>
-      </w:r>
-      <w:r>
-        <w:rPr>
-          <w:sz w:val="28"/>
-          <w:szCs w:val="28"/>
-        </w:rPr>
-        <w:t xml:space="preserve"> (</w:t>
-      </w:r>
-      <w:r>
-        <w:rPr>
-          <w:sz w:val="28"/>
-          <w:szCs w:val="28"/>
-          <w:u w:val="single"/>
-        </w:rPr>
-        <w:t xml:space="preserve">№ </w:t>
-      </w:r>
-      <w:r>
-        <w:rPr>
-          <w:sz w:val="28"/>
-          <w:szCs w:val="28"/>
-          <w:u w:val="single"/>
-        </w:rPr>
-        <w:t>работы</w:t>
-      </w:r>
-      <w:r>
-        <w:rPr>
-          <w:sz w:val="28"/>
-          <w:szCs w:val="28"/>
-        </w:rPr>
-        <w:t>,</w:t>
-      </w:r>
-      <w:r>
-        <w:rPr>
-          <w:sz w:val="28"/>
-          <w:szCs w:val="28"/>
-        </w:rPr>
-        <w:t xml:space="preserve"> </w:t>
-      </w:r>
-      <w:r>
-        <w:rPr>
-          <w:sz w:val="28"/>
-          <w:szCs w:val="28"/>
-          <w:u w:val="single"/>
-        </w:rPr>
-        <w:t>№</w:t>
-      </w:r>
-      <w:r>
-        <w:rPr>
-          <w:sz w:val="28"/>
-          <w:szCs w:val="28"/>
-          <w:u w:val="single"/>
-        </w:rPr>
-        <w:t xml:space="preserve"> </w:t>
-      </w:r>
-      <w:r>
-        <w:rPr>
-          <w:sz w:val="28"/>
-          <w:szCs w:val="28"/>
-          <w:u w:val="single"/>
-        </w:rPr>
-        <w:t>теста</w:t>
-      </w:r>
-      <w:r>
-        <w:rPr>
-          <w:sz w:val="28"/>
-          <w:szCs w:val="28"/>
-        </w:rPr>
-        <w:t>)</w:t>
-      </w:r>
-    </w:p>
-    <w:p>
-      <w:pPr>
-        <w:spacing w:line="360" w:lineRule="auto"/>
-        <w:rPr>
-          <w:sz w:val="28"/>
-          <w:szCs w:val="28"/>
-        </w:rPr>
-      </w:pPr>
-      <w:r>
-        <w:rPr>
-          <w:b/>
-          <w:i/>
-          <w:sz w:val="28"/>
-          <w:szCs w:val="28"/>
-        </w:rPr>
-        <w:t>Блоки задач</w:t>
-      </w:r>
-      <w:r>
-        <w:rPr>
-          <w:sz w:val="28"/>
-          <w:szCs w:val="28"/>
-        </w:rPr>
-        <w:t xml:space="preserve"> (</w:t>
-      </w:r>
-      <w:r>
-        <w:rPr>
-          <w:sz w:val="28"/>
-          <w:szCs w:val="28"/>
-          <w:u w:val="single"/>
-        </w:rPr>
-        <w:t xml:space="preserve">№ </w:t>
-      </w:r>
-      <w:r>
-        <w:rPr>
-          <w:sz w:val="28"/>
-          <w:szCs w:val="28"/>
-          <w:u w:val="single"/>
-        </w:rPr>
-        <w:t>работы</w:t>
-      </w:r>
-      <w:r>
-        <w:rPr>
-          <w:sz w:val="28"/>
-          <w:szCs w:val="28"/>
-        </w:rPr>
-        <w:t>,</w:t>
-      </w:r>
-      <w:r>
-        <w:rPr>
-          <w:sz w:val="28"/>
-          <w:szCs w:val="28"/>
-        </w:rPr>
-        <w:t xml:space="preserve"> </w:t>
-      </w:r>
-      <w:r>
-        <w:rPr>
-          <w:sz w:val="28"/>
-          <w:szCs w:val="28"/>
-          <w:u w:val="single"/>
-        </w:rPr>
-        <w:t>№ задачи</w:t>
-      </w:r>
-      <w:r>
-        <w:rPr>
-          <w:sz w:val="28"/>
-          <w:szCs w:val="28"/>
-        </w:rPr>
-        <w:t>)</w:t>
-      </w:r>
-    </w:p>
-    <w:p>
-      <w:pPr>
-        <w:spacing w:line="360" w:lineRule="auto"/>
-        <w:rPr>
-          <w:sz w:val="28"/>
-          <w:szCs w:val="28"/>
-        </w:rPr>
-      </w:pPr>
-      <w:r>
-        <w:rPr>
-          <w:b/>
-          <w:i/>
-          <w:sz w:val="28"/>
-          <w:szCs w:val="28"/>
-        </w:rPr>
-        <w:t>Блоки дополнительных учебных материалов</w:t>
-      </w:r>
-      <w:r>
-        <w:rPr>
-          <w:sz w:val="28"/>
-          <w:szCs w:val="28"/>
-        </w:rPr>
-        <w:t xml:space="preserve"> (</w:t>
-      </w:r>
-      <w:r>
-        <w:rPr>
-          <w:sz w:val="28"/>
-          <w:szCs w:val="28"/>
-          <w:u w:val="single"/>
-        </w:rPr>
-        <w:t xml:space="preserve">№ </w:t>
-      </w:r>
-      <w:r>
-        <w:rPr>
-          <w:sz w:val="28"/>
-          <w:szCs w:val="28"/>
-          <w:u w:val="single"/>
-        </w:rPr>
-        <w:t>работы</w:t>
-      </w:r>
-      <w:r>
-        <w:rPr>
-          <w:sz w:val="28"/>
-          <w:szCs w:val="28"/>
-        </w:rPr>
-        <w:t>,</w:t>
-      </w:r>
-      <w:r>
-        <w:rPr>
-          <w:sz w:val="28"/>
-          <w:szCs w:val="28"/>
-        </w:rPr>
-        <w:t xml:space="preserve"> </w:t>
-      </w:r>
-      <w:r>
-        <w:rPr>
-          <w:sz w:val="28"/>
-          <w:szCs w:val="28"/>
-          <w:u w:val="single"/>
-        </w:rPr>
-        <w:t>№ дополнительн</w:t>
-      </w:r>
-      <w:r>
-        <w:rPr>
-          <w:sz w:val="28"/>
-          <w:szCs w:val="28"/>
-          <w:u w:val="single"/>
-        </w:rPr>
-        <w:t>ого</w:t>
-      </w:r>
-      <w:r>
-        <w:rPr>
-          <w:sz w:val="28"/>
-          <w:szCs w:val="28"/>
-          <w:u w:val="single"/>
-        </w:rPr>
-        <w:t xml:space="preserve"> учебн</w:t>
-      </w:r>
-      <w:r>
-        <w:rPr>
-          <w:sz w:val="28"/>
-          <w:szCs w:val="28"/>
-          <w:u w:val="single"/>
-        </w:rPr>
-        <w:t>ого</w:t>
-      </w:r>
-      <w:r>
-        <w:rPr>
-          <w:sz w:val="28"/>
-          <w:szCs w:val="28"/>
-          <w:u w:val="single"/>
-        </w:rPr>
-        <w:t xml:space="preserve"> материал</w:t>
-      </w:r>
-      <w:r>
-        <w:rPr>
-          <w:sz w:val="28"/>
-          <w:szCs w:val="28"/>
-          <w:u w:val="single"/>
-        </w:rPr>
-        <w:t>а</w:t>
-      </w:r>
-      <w:r>
-        <w:rPr>
-          <w:sz w:val="28"/>
-          <w:szCs w:val="28"/>
-        </w:rPr>
-        <w:t>)</w:t>
-      </w:r>
-    </w:p>
-    <w:p>
-      <w:pPr>
-        <w:spacing w:line="360" w:lineRule="auto"/>
-        <w:rPr>
-          <w:b/>
-          <w:sz w:val="28"/>
-          <w:szCs w:val="28"/>
-        </w:rPr>
-      </w:pPr>
-      <w:r>
-        <w:rPr>
-          <w:b/>
-          <w:i/>
-          <w:sz w:val="28"/>
-          <w:szCs w:val="28"/>
-        </w:rPr>
-        <w:t>Ученики</w:t>
-      </w:r>
-      <w:r>
-        <w:rPr>
-          <w:b/>
-          <w:sz w:val="28"/>
-          <w:szCs w:val="28"/>
-        </w:rPr>
-        <w:t xml:space="preserve"> </w:t>
-      </w:r>
-      <w:proofErr w:type="gramStart"/>
-      <w:r>
-        <w:rPr>
-          <w:sz w:val="28"/>
-          <w:szCs w:val="28"/>
-        </w:rPr>
-        <w:t>(</w:t>
-      </w:r>
-      <w:r>
-        <w:rPr>
-          <w:sz w:val="28"/>
-          <w:szCs w:val="28"/>
-        </w:rPr>
-        <w:t xml:space="preserve"> </w:t>
-      </w:r>
-      <w:proofErr w:type="gramEnd"/>
       <w:r>
         <w:rPr>
           <w:sz w:val="28"/>
@@ -11330,7 +11100,6 @@
         </w:rPr>
         <w:t xml:space="preserve"> </w:t>
       </w:r>
-      <w:proofErr w:type="gramStart"/>
       <w:r>
         <w:rPr>
           <w:sz w:val="28"/>
@@ -11338,7 +11107,6 @@
         </w:rPr>
         <w:t xml:space="preserve">( </w:t>
       </w:r>
-      <w:proofErr w:type="gramEnd"/>
       <w:r>
         <w:rPr>
           <w:sz w:val="28"/>
@@ -11980,9 +11748,9 @@
         </w:rPr>
         <w:drawing>
           <wp:inline distT="0" distB="0" distL="0" distR="0">
-            <wp:extent cx="5986145" cy="9251950"/>
+            <wp:extent cx="6100445" cy="9251950"/>
             <wp:effectExtent l="19050" t="0" r="0" b="0"/>
-            <wp:docPr id="6" name="Рисунок 5" descr="fmodel.jpg"/>
+            <wp:docPr id="2" name="Рисунок 1" descr="fmodel.jpg"/>
             <wp:cNvGraphicFramePr>
               <a:graphicFrameLocks xmlns:a="http://schemas.openxmlformats.org/drawingml/2006/main" noChangeAspect="1"/>
             </wp:cNvGraphicFramePr>
@@ -12002,7 +11770,7 @@
                   <pic:spPr>
                     <a:xfrm>
                       <a:off x="0" y="0"/>
-                      <a:ext cx="5986145" cy="9251950"/>
+                      <a:ext cx="6100445" cy="9251950"/>
                     </a:xfrm>
                     <a:prstGeom prst="rect">
                       <a:avLst/>
@@ -13031,23 +12799,7 @@
           <w:sz w:val="28"/>
           <w:szCs w:val="28"/>
         </w:rPr>
-        <w:t xml:space="preserve">имое </w:t>
-      </w:r>
-      <w:proofErr w:type="gramStart"/>
-      <w:r>
-        <w:rPr>
-          <w:sz w:val="28"/>
-          <w:szCs w:val="28"/>
-        </w:rPr>
-        <w:t>пользовательского</w:t>
-      </w:r>
-      <w:proofErr w:type="gramEnd"/>
-      <w:r>
-        <w:rPr>
-          <w:sz w:val="28"/>
-          <w:szCs w:val="28"/>
-        </w:rPr>
-        <w:t xml:space="preserve"> и админи</w:t>
+        <w:t>имое пользовательского и админи</w:t>
       </w:r>
       <w:r>
         <w:rPr>
@@ -14936,21 +14688,7 @@
         <w:rPr>
           <w:szCs w:val="28"/>
         </w:rPr>
-        <w:t xml:space="preserve">оценку </w:t>
-      </w:r>
-      <w:proofErr w:type="gramStart"/>
-      <w:r>
-        <w:rPr>
-          <w:szCs w:val="28"/>
-        </w:rPr>
-        <w:t>выставленные</w:t>
-      </w:r>
-      <w:proofErr w:type="gramEnd"/>
-      <w:r>
-        <w:rPr>
-          <w:szCs w:val="28"/>
-        </w:rPr>
-        <w:t xml:space="preserve"> программно</w:t>
+        <w:t>оценку выставленные программно</w:t>
       </w:r>
     </w:p>
     <w:p>
@@ -15456,111 +15194,13 @@
         <w:rPr>
           <w:sz w:val="28"/>
         </w:rPr>
-        <w:t xml:space="preserve">Требования к </w:t>
-      </w:r>
-      <w:proofErr w:type="spellStart"/>
-      <w:r>
-        <w:rPr>
-          <w:sz w:val="28"/>
-        </w:rPr>
-        <w:t>крос</w:t>
-      </w:r>
-      <w:r>
-        <w:rPr>
-          <w:sz w:val="28"/>
-        </w:rPr>
-        <w:t>сбраузерности</w:t>
-      </w:r>
-      <w:proofErr w:type="spellEnd"/>
-      <w:r>
-        <w:rPr>
-          <w:sz w:val="28"/>
-        </w:rPr>
-        <w:t xml:space="preserve">: сайт должен отображаться и функционировать идентично в следующих версиях браузеров: </w:t>
-      </w:r>
-      <w:proofErr w:type="spellStart"/>
-      <w:r>
-        <w:rPr>
-          <w:sz w:val="28"/>
-        </w:rPr>
-        <w:t>Google</w:t>
-      </w:r>
-      <w:proofErr w:type="spellEnd"/>
-      <w:r>
-        <w:rPr>
-          <w:sz w:val="28"/>
-        </w:rPr>
-        <w:t xml:space="preserve"> </w:t>
-      </w:r>
-      <w:proofErr w:type="spellStart"/>
-      <w:r>
-        <w:rPr>
-          <w:sz w:val="28"/>
-        </w:rPr>
-        <w:t>Chrome</w:t>
-      </w:r>
-      <w:proofErr w:type="spellEnd"/>
-      <w:r>
-        <w:rPr>
-          <w:sz w:val="28"/>
-        </w:rPr>
-        <w:t xml:space="preserve"> 3 и выше, </w:t>
-      </w:r>
-      <w:proofErr w:type="spellStart"/>
-      <w:r>
-        <w:rPr>
-          <w:sz w:val="28"/>
-        </w:rPr>
-        <w:t>Mozilla</w:t>
-      </w:r>
-      <w:proofErr w:type="spellEnd"/>
-      <w:r>
-        <w:rPr>
-          <w:sz w:val="28"/>
-        </w:rPr>
-        <w:t xml:space="preserve"> </w:t>
-      </w:r>
-      <w:proofErr w:type="spellStart"/>
-      <w:r>
-        <w:rPr>
-          <w:sz w:val="28"/>
-        </w:rPr>
-        <w:t>Firefox</w:t>
-      </w:r>
-      <w:proofErr w:type="spellEnd"/>
-      <w:r>
-        <w:rPr>
-          <w:sz w:val="28"/>
-        </w:rPr>
-        <w:t xml:space="preserve"> 3.5 и выше, </w:t>
-      </w:r>
-      <w:proofErr w:type="spellStart"/>
-      <w:r>
-        <w:rPr>
-          <w:sz w:val="28"/>
-        </w:rPr>
-        <w:t>Opera</w:t>
-      </w:r>
-      <w:proofErr w:type="spellEnd"/>
-      <w:r>
-        <w:rPr>
-          <w:sz w:val="28"/>
-        </w:rPr>
-        <w:t xml:space="preserve"> 10 и выше, </w:t>
-      </w:r>
-      <w:proofErr w:type="spellStart"/>
-      <w:r>
-        <w:rPr>
-          <w:sz w:val="28"/>
-        </w:rPr>
-        <w:t>Explorer</w:t>
-      </w:r>
-      <w:proofErr w:type="spellEnd"/>
-      <w:r>
-        <w:rPr>
-          <w:sz w:val="28"/>
-        </w:rPr>
-        <w:t xml:space="preserve"> 8 и выше. </w:t>
+        <w:t>Требования к крос</w:t>
+      </w:r>
+      <w:r>
+        <w:rPr>
+          <w:sz w:val="28"/>
+        </w:rPr>
+        <w:t xml:space="preserve">сбраузерности: сайт должен отображаться и функционировать идентично в следующих версиях браузеров: Google Chrome 3 и выше, Mozilla Firefox 3.5 и выше, Opera 10 и выше, Explorer 8 и выше. </w:t>
       </w:r>
     </w:p>
     <w:p/>
@@ -15615,15 +15255,7 @@
         <w:t>Функционирование на сервере WEB-с</w:t>
       </w:r>
       <w:r>
-        <w:t xml:space="preserve">ервера </w:t>
-      </w:r>
-      <w:proofErr w:type="spellStart"/>
-      <w:r>
-        <w:t>Apache</w:t>
-      </w:r>
-      <w:proofErr w:type="spellEnd"/>
-      <w:r>
-        <w:t>-</w:t>
+        <w:t>ервера Apache-</w:t>
       </w:r>
       <w:r>
         <w:rPr>
@@ -15708,15 +15340,7 @@
         <w:spacing w:line="276" w:lineRule="auto"/>
       </w:pPr>
       <w:r>
-        <w:t xml:space="preserve">Поддержка паролирования директорий средствами </w:t>
-      </w:r>
-      <w:proofErr w:type="spellStart"/>
-      <w:r>
-        <w:t>Apache</w:t>
-      </w:r>
-      <w:proofErr w:type="spellEnd"/>
-      <w:r>
-        <w:t xml:space="preserve">; </w:t>
+        <w:t xml:space="preserve">Поддержка паролирования директорий средствами Apache; </w:t>
       </w:r>
     </w:p>
     <w:p>
@@ -15871,17 +15495,8 @@
           <w:sz w:val="28"/>
           <w:szCs w:val="28"/>
         </w:rPr>
-        <w:t xml:space="preserve">Построение диаграммы «сущность-связь» в нотации </w:t>
-      </w:r>
-      <w:proofErr w:type="spellStart"/>
-      <w:r>
-        <w:rPr>
-          <w:sz w:val="28"/>
-          <w:szCs w:val="28"/>
-        </w:rPr>
-        <w:t>П.Чена</w:t>
-      </w:r>
-      <w:proofErr w:type="spellEnd"/>
+        <w:t>Построение диаграммы «сущность-связь» в нотации П.Чена</w:t>
+      </w:r>
       <w:r>
         <w:rPr>
           <w:sz w:val="28"/>
@@ -15910,23 +15525,7 @@
           <w:sz w:val="28"/>
           <w:szCs w:val="28"/>
         </w:rPr>
-        <w:t xml:space="preserve">Преобразование сетевой структурной схемы в </w:t>
-      </w:r>
-      <w:proofErr w:type="gramStart"/>
-      <w:r>
-        <w:rPr>
-          <w:sz w:val="28"/>
-          <w:szCs w:val="28"/>
-        </w:rPr>
-        <w:t>иерархическую</w:t>
-      </w:r>
-      <w:proofErr w:type="gramEnd"/>
-      <w:r>
-        <w:rPr>
-          <w:sz w:val="28"/>
-          <w:szCs w:val="28"/>
-        </w:rPr>
-        <w:t>..............................</w:t>
+        <w:t>Преобразование сетевой структурной схемы в иерархическую..............................</w:t>
       </w:r>
       <w:r>
         <w:rPr>
@@ -15949,23 +15548,7 @@
           <w:sz w:val="28"/>
           <w:szCs w:val="28"/>
         </w:rPr>
-        <w:t xml:space="preserve">Преобразование иерархической схемы в </w:t>
-      </w:r>
-      <w:proofErr w:type="gramStart"/>
-      <w:r>
-        <w:rPr>
-          <w:sz w:val="28"/>
-          <w:szCs w:val="28"/>
-        </w:rPr>
-        <w:t>реляционную</w:t>
-      </w:r>
-      <w:proofErr w:type="gramEnd"/>
-      <w:r>
-        <w:rPr>
-          <w:sz w:val="28"/>
-          <w:szCs w:val="28"/>
-        </w:rPr>
-        <w:t>........</w:t>
+        <w:t>Преобразование иерархической схемы в реляционную........</w:t>
       </w:r>
       <w:r>
         <w:rPr>
@@ -16324,10 +15907,10 @@
         <w:rPr>
           <w:sz w:val="28"/>
           <w:szCs w:val="28"/>
+          <w:lang w:val="en-US"/>
         </w:rPr>
         <w:t xml:space="preserve">1.  </w:t>
       </w:r>
-      <w:proofErr w:type="gramStart"/>
       <w:r>
         <w:rPr>
           <w:sz w:val="28"/>
@@ -16340,6 +15923,7 @@
         <w:rPr>
           <w:sz w:val="28"/>
           <w:szCs w:val="28"/>
+          <w:lang w:val="en-US"/>
         </w:rPr>
         <w:t xml:space="preserve">  </w:t>
       </w:r>
@@ -16351,52 +15935,64 @@
         </w:rPr>
         <w:t>R</w:t>
       </w:r>
-      <w:proofErr w:type="gramEnd"/>
-      <w:r>
-        <w:rPr>
-          <w:sz w:val="28"/>
-          <w:szCs w:val="28"/>
+      <w:r>
+        <w:rPr>
+          <w:sz w:val="28"/>
+          <w:szCs w:val="28"/>
+          <w:lang w:val="en-US"/>
         </w:rPr>
         <w:t xml:space="preserve">.  </w:t>
       </w:r>
-      <w:proofErr w:type="gramStart"/>
       <w:r>
         <w:rPr>
           <w:sz w:val="28"/>
           <w:szCs w:val="28"/>
           <w:lang w:val="en-US"/>
         </w:rPr>
-        <w:t>CASE-Method.</w:t>
-      </w:r>
-      <w:proofErr w:type="gramEnd"/>
-      <w:r>
+        <w:t xml:space="preserve">CASE-Method.  Entity-Relationship  Modelling.  Copyright  Oracle </w:t>
+      </w:r>
+    </w:p>
+    <w:p>
+      <w:pPr>
+        <w:spacing w:line="360" w:lineRule="auto"/>
         <w:rPr>
           <w:sz w:val="28"/>
           <w:szCs w:val="28"/>
           <w:lang w:val="en-US"/>
         </w:rPr>
-        <w:t xml:space="preserve">  Entity-</w:t>
-      </w:r>
-      <w:proofErr w:type="gramStart"/>
+      </w:pPr>
       <w:r>
         <w:rPr>
           <w:sz w:val="28"/>
           <w:szCs w:val="28"/>
           <w:lang w:val="en-US"/>
         </w:rPr>
-        <w:t xml:space="preserve">Relationship  </w:t>
-      </w:r>
-      <w:proofErr w:type="spellStart"/>
+        <w:t>Corporation UK Limited, Addison-Wesley Publishing Co., 1990.</w:t>
+      </w:r>
+    </w:p>
+    <w:p>
+      <w:pPr>
+        <w:spacing w:line="360" w:lineRule="auto"/>
+        <w:rPr>
+          <w:sz w:val="28"/>
+          <w:szCs w:val="28"/>
+        </w:rPr>
+      </w:pPr>
       <w:r>
         <w:rPr>
           <w:sz w:val="28"/>
           <w:szCs w:val="28"/>
           <w:lang w:val="en-US"/>
         </w:rPr>
-        <w:t>Modelling</w:t>
-      </w:r>
-      <w:proofErr w:type="spellEnd"/>
-      <w:proofErr w:type="gramEnd"/>
+        <w:t xml:space="preserve">2.  IDEF1  Information  Modeling  Method.  </w:t>
+      </w:r>
+      <w:r>
+        <w:rPr>
+          <w:sz w:val="28"/>
+          <w:szCs w:val="28"/>
+        </w:rPr>
+        <w:t>Описание</w:t>
+      </w:r>
       <w:r>
         <w:rPr>
           <w:sz w:val="28"/>
@@ -16405,23 +16001,67 @@
         </w:rPr>
         <w:t xml:space="preserve">.  </w:t>
       </w:r>
-      <w:proofErr w:type="gramStart"/>
+      <w:r>
+        <w:rPr>
+          <w:sz w:val="28"/>
+          <w:szCs w:val="28"/>
+        </w:rPr>
+        <w:t>Режим  доступа  –</w:t>
+      </w:r>
+    </w:p>
+    <w:p>
+      <w:pPr>
+        <w:spacing w:line="360" w:lineRule="auto"/>
+        <w:rPr>
+          <w:sz w:val="28"/>
+          <w:szCs w:val="28"/>
+        </w:rPr>
+      </w:pPr>
+      <w:r>
+        <w:rPr>
+          <w:sz w:val="28"/>
+          <w:szCs w:val="28"/>
+        </w:rPr>
+        <w:t>http://www.idef.com/IDEF1.htm.</w:t>
+      </w:r>
+    </w:p>
+    <w:p>
+      <w:pPr>
+        <w:spacing w:line="360" w:lineRule="auto"/>
+        <w:rPr>
+          <w:sz w:val="28"/>
+          <w:szCs w:val="28"/>
+        </w:rPr>
+      </w:pPr>
       <w:r>
         <w:rPr>
           <w:sz w:val="28"/>
           <w:szCs w:val="28"/>
           <w:lang w:val="en-US"/>
         </w:rPr>
-        <w:t>Copyright  Oracle</w:t>
-      </w:r>
-      <w:proofErr w:type="gramEnd"/>
+        <w:t xml:space="preserve">3.  IDEF1X  Data  Modeling  Method.  </w:t>
+      </w:r>
+      <w:r>
+        <w:rPr>
+          <w:sz w:val="28"/>
+          <w:szCs w:val="28"/>
+        </w:rPr>
+        <w:t>Описание</w:t>
+      </w:r>
       <w:r>
         <w:rPr>
           <w:sz w:val="28"/>
           <w:szCs w:val="28"/>
           <w:lang w:val="en-US"/>
         </w:rPr>
-        <w:t xml:space="preserve"> </w:t>
+        <w:t xml:space="preserve">.  </w:t>
+      </w:r>
+      <w:r>
+        <w:rPr>
+          <w:sz w:val="28"/>
+          <w:szCs w:val="28"/>
+        </w:rPr>
+        <w:t>Режим  доступа  –</w:t>
       </w:r>
     </w:p>
     <w:p>
@@ -16430,197 +16070,31 @@
         <w:rPr>
           <w:sz w:val="28"/>
           <w:szCs w:val="28"/>
+        </w:rPr>
+      </w:pPr>
+      <w:r>
+        <w:rPr>
+          <w:sz w:val="28"/>
+          <w:szCs w:val="28"/>
+        </w:rPr>
+        <w:t>http://www.idef.com/IDEF1x.htm.</w:t>
+      </w:r>
+    </w:p>
+    <w:p>
+      <w:pPr>
+        <w:spacing w:line="360" w:lineRule="auto"/>
+        <w:rPr>
+          <w:sz w:val="28"/>
+          <w:szCs w:val="28"/>
+        </w:rPr>
+      </w:pPr>
+      <w:r>
+        <w:rPr>
+          <w:sz w:val="28"/>
+          <w:szCs w:val="28"/>
           <w:lang w:val="en-US"/>
         </w:rPr>
-      </w:pPr>
-      <w:r>
-        <w:rPr>
-          <w:sz w:val="28"/>
-          <w:szCs w:val="28"/>
-          <w:lang w:val="en-US"/>
-        </w:rPr>
-        <w:t>Corporation UK Limited, Addison-Wesley Publishing Co., 1990.</w:t>
-      </w:r>
-    </w:p>
-    <w:p>
-      <w:pPr>
-        <w:spacing w:line="360" w:lineRule="auto"/>
-        <w:rPr>
-          <w:sz w:val="28"/>
-          <w:szCs w:val="28"/>
-        </w:rPr>
-      </w:pPr>
-      <w:r>
-        <w:rPr>
-          <w:sz w:val="28"/>
-          <w:szCs w:val="28"/>
-          <w:lang w:val="en-US"/>
-        </w:rPr>
-        <w:t xml:space="preserve">2.  </w:t>
-      </w:r>
-      <w:proofErr w:type="gramStart"/>
-      <w:r>
-        <w:rPr>
-          <w:sz w:val="28"/>
-          <w:szCs w:val="28"/>
-          <w:lang w:val="en-US"/>
-        </w:rPr>
-        <w:t>IDEF1  Information</w:t>
-      </w:r>
-      <w:proofErr w:type="gramEnd"/>
-      <w:r>
-        <w:rPr>
-          <w:sz w:val="28"/>
-          <w:szCs w:val="28"/>
-          <w:lang w:val="en-US"/>
-        </w:rPr>
-        <w:t xml:space="preserve">  Modeling  Method.  </w:t>
-      </w:r>
-      <w:r>
-        <w:rPr>
-          <w:sz w:val="28"/>
-          <w:szCs w:val="28"/>
-        </w:rPr>
-        <w:t>Описание</w:t>
-      </w:r>
-      <w:r>
-        <w:rPr>
-          <w:sz w:val="28"/>
-          <w:szCs w:val="28"/>
-          <w:lang w:val="en-US"/>
-        </w:rPr>
-        <w:t xml:space="preserve">.  </w:t>
-      </w:r>
-      <w:r>
-        <w:rPr>
-          <w:sz w:val="28"/>
-          <w:szCs w:val="28"/>
-        </w:rPr>
-        <w:t>Режим  доступа  –</w:t>
-      </w:r>
-    </w:p>
-    <w:p>
-      <w:pPr>
-        <w:spacing w:line="360" w:lineRule="auto"/>
-        <w:rPr>
-          <w:sz w:val="28"/>
-          <w:szCs w:val="28"/>
-        </w:rPr>
-      </w:pPr>
-      <w:r>
-        <w:rPr>
-          <w:sz w:val="28"/>
-          <w:szCs w:val="28"/>
-        </w:rPr>
-        <w:t>http://www.idef.com/IDEF1.htm.</w:t>
-      </w:r>
-    </w:p>
-    <w:p>
-      <w:pPr>
-        <w:spacing w:line="360" w:lineRule="auto"/>
-        <w:rPr>
-          <w:sz w:val="28"/>
-          <w:szCs w:val="28"/>
-        </w:rPr>
-      </w:pPr>
-      <w:r>
-        <w:rPr>
-          <w:sz w:val="28"/>
-          <w:szCs w:val="28"/>
-          <w:lang w:val="en-US"/>
-        </w:rPr>
-        <w:t xml:space="preserve">3.  </w:t>
-      </w:r>
-      <w:proofErr w:type="gramStart"/>
-      <w:r>
-        <w:rPr>
-          <w:sz w:val="28"/>
-          <w:szCs w:val="28"/>
-          <w:lang w:val="en-US"/>
-        </w:rPr>
-        <w:t>IDEF1X  Data</w:t>
-      </w:r>
-      <w:proofErr w:type="gramEnd"/>
-      <w:r>
-        <w:rPr>
-          <w:sz w:val="28"/>
-          <w:szCs w:val="28"/>
-          <w:lang w:val="en-US"/>
-        </w:rPr>
-        <w:t xml:space="preserve">  Modeling  Method.  </w:t>
-      </w:r>
-      <w:r>
-        <w:rPr>
-          <w:sz w:val="28"/>
-          <w:szCs w:val="28"/>
-        </w:rPr>
-        <w:t>Описание</w:t>
-      </w:r>
-      <w:r>
-        <w:rPr>
-          <w:sz w:val="28"/>
-          <w:szCs w:val="28"/>
-          <w:lang w:val="en-US"/>
-        </w:rPr>
-        <w:t xml:space="preserve">.  </w:t>
-      </w:r>
-      <w:r>
-        <w:rPr>
-          <w:sz w:val="28"/>
-          <w:szCs w:val="28"/>
-        </w:rPr>
-        <w:t>Режим  доступа  –</w:t>
-      </w:r>
-    </w:p>
-    <w:p>
-      <w:pPr>
-        <w:spacing w:line="360" w:lineRule="auto"/>
-        <w:rPr>
-          <w:sz w:val="28"/>
-          <w:szCs w:val="28"/>
-        </w:rPr>
-      </w:pPr>
-      <w:r>
-        <w:rPr>
-          <w:sz w:val="28"/>
-          <w:szCs w:val="28"/>
-        </w:rPr>
-        <w:t>http://www.idef.com/IDEF1x.htm.</w:t>
-      </w:r>
-    </w:p>
-    <w:p>
-      <w:pPr>
-        <w:spacing w:line="360" w:lineRule="auto"/>
-        <w:rPr>
-          <w:sz w:val="28"/>
-          <w:szCs w:val="28"/>
-        </w:rPr>
-      </w:pPr>
-      <w:r>
-        <w:rPr>
-          <w:sz w:val="28"/>
-          <w:szCs w:val="28"/>
-          <w:lang w:val="en-US"/>
-        </w:rPr>
-        <w:t xml:space="preserve">4.  Integration Definition </w:t>
-      </w:r>
-      <w:proofErr w:type="gramStart"/>
-      <w:r>
-        <w:rPr>
-          <w:sz w:val="28"/>
-          <w:szCs w:val="28"/>
-          <w:lang w:val="en-US"/>
-        </w:rPr>
-        <w:t>For</w:t>
-      </w:r>
-      <w:proofErr w:type="gramEnd"/>
-      <w:r>
-        <w:rPr>
-          <w:sz w:val="28"/>
-          <w:szCs w:val="28"/>
-          <w:lang w:val="en-US"/>
-        </w:rPr>
-        <w:t xml:space="preserve"> Information Modeling (IDEF1X).  </w:t>
+        <w:t xml:space="preserve">4.  Integration Definition For Information Modeling (IDEF1X).  </w:t>
       </w:r>
       <w:r>
         <w:rPr>
@@ -18718,7 +18192,7 @@
 </file>
 
 <file path=customXml/itemProps1.xml><?xml version="1.0" encoding="utf-8"?>
-<ds:datastoreItem xmlns:ds="http://schemas.openxmlformats.org/officeDocument/2006/customXml" ds:itemID="{76466C7A-3DEC-46CA-9A31-9364058D091E}">
+<ds:datastoreItem xmlns:ds="http://schemas.openxmlformats.org/officeDocument/2006/customXml" ds:itemID="{63E56D60-94C4-4E4D-939C-6FCC084FC749}">
   <ds:schemaRefs>
     <ds:schemaRef ds:uri="http://schemas.openxmlformats.org/officeDocument/2006/bibliography"/>
   </ds:schemaRefs>

</xml_diff>

<commit_message>
tree of views without controllers
</commit_message>
<xml_diff>
--- a/resources/assets/report/КПБД-serbin.docx
+++ b/resources/assets/report/КПБД-serbin.docx
@@ -12963,7 +12963,6 @@
           <w:szCs w:val="28"/>
           <w:lang w:eastAsia="ru-RU" w:bidi="ar-SA"/>
         </w:rPr>
-        <w:lastRenderedPageBreak/>
         <w:pict>
           <v:shape id="_x0000_s2007" type="#_x0000_t202" style="position:absolute;margin-left:279.2pt;margin-top:14.2pt;width:184.2pt;height:41pt;z-index:252028416" stroked="f">
             <v:textbox>
@@ -13068,9 +13067,9 @@
         </w:rPr>
         <w:drawing>
           <wp:inline distT="0" distB="0" distL="0" distR="0">
-            <wp:extent cx="6299835" cy="8952230"/>
+            <wp:extent cx="6299835" cy="8495665"/>
             <wp:effectExtent l="19050" t="0" r="5715" b="0"/>
-            <wp:docPr id="3" name="Рисунок 2" descr="struct.jpg"/>
+            <wp:docPr id="4" name="Рисунок 3" descr="struct.jpg"/>
             <wp:cNvGraphicFramePr>
               <a:graphicFrameLocks xmlns:a="http://schemas.openxmlformats.org/drawingml/2006/main" noChangeAspect="1"/>
             </wp:cNvGraphicFramePr>
@@ -13090,7 +13089,7 @@
                   <pic:spPr>
                     <a:xfrm>
                       <a:off x="0" y="0"/>
-                      <a:ext cx="6299835" cy="8952230"/>
+                      <a:ext cx="6299835" cy="8495665"/>
                     </a:xfrm>
                     <a:prstGeom prst="rect">
                       <a:avLst/>
@@ -16453,6 +16452,7 @@
         <w:rPr>
           <w:sz w:val="28"/>
           <w:szCs w:val="28"/>
+          <w:lang w:val="en-US"/>
         </w:rPr>
         <w:t xml:space="preserve">1.  </w:t>
       </w:r>
@@ -18849,7 +18849,7 @@
 </file>
 
 <file path=customXml/itemProps1.xml><?xml version="1.0" encoding="utf-8"?>
-<ds:datastoreItem xmlns:ds="http://schemas.openxmlformats.org/officeDocument/2006/customXml" ds:itemID="{858171EC-3048-4D5C-9D7A-6E12FFB4C1B4}">
+<ds:datastoreItem xmlns:ds="http://schemas.openxmlformats.org/officeDocument/2006/customXml" ds:itemID="{D2E3FF83-3BFF-484F-8A11-828C409B8334}">
   <ds:schemaRefs>
     <ds:schemaRef ds:uri="http://schemas.openxmlformats.org/officeDocument/2006/bibliography"/>
   </ds:schemaRefs>

</xml_diff>

<commit_message>
add tasks, tests and materials
</commit_message>
<xml_diff>
--- a/resources/assets/report/КПБД-serbin.docx
+++ b/resources/assets/report/КПБД-serbin.docx
@@ -12037,8 +12037,61 @@
           <w:lang w:eastAsia="ru-RU" w:bidi="ar-SA"/>
         </w:rPr>
         <w:lastRenderedPageBreak/>
+        <w:drawing>
+          <wp:inline distT="0" distB="0" distL="0" distR="0">
+            <wp:extent cx="6223498" cy="9086850"/>
+            <wp:effectExtent l="19050" t="0" r="5852" b="0"/>
+            <wp:docPr id="10" name="Рисунок 6" descr="D:\SevSU\Study\lV курс\Web технологии\kp\december_start\BD\физическая модель\fmodel.jpg"/>
+            <wp:cNvGraphicFramePr>
+              <a:graphicFrameLocks xmlns:a="http://schemas.openxmlformats.org/drawingml/2006/main" noChangeAspect="1"/>
+            </wp:cNvGraphicFramePr>
+            <a:graphic xmlns:a="http://schemas.openxmlformats.org/drawingml/2006/main">
+              <a:graphicData uri="http://schemas.openxmlformats.org/drawingml/2006/picture">
+                <pic:pic xmlns:pic="http://schemas.openxmlformats.org/drawingml/2006/picture">
+                  <pic:nvPicPr>
+                    <pic:cNvPr id="0" name="Picture 6" descr="D:\SevSU\Study\lV курс\Web технологии\kp\december_start\BD\физическая модель\fmodel.jpg"/>
+                    <pic:cNvPicPr>
+                      <a:picLocks noChangeAspect="1" noChangeArrowheads="1"/>
+                    </pic:cNvPicPr>
+                  </pic:nvPicPr>
+                  <pic:blipFill>
+                    <a:blip r:embed="rId10" cstate="print"/>
+                    <a:srcRect/>
+                    <a:stretch>
+                      <a:fillRect/>
+                    </a:stretch>
+                  </pic:blipFill>
+                  <pic:spPr bwMode="auto">
+                    <a:xfrm>
+                      <a:off x="0" y="0"/>
+                      <a:ext cx="6223498" cy="9086850"/>
+                    </a:xfrm>
+                    <a:prstGeom prst="rect">
+                      <a:avLst/>
+                    </a:prstGeom>
+                    <a:noFill/>
+                    <a:ln w="9525">
+                      <a:noFill/>
+                      <a:miter lim="800000"/>
+                      <a:headEnd/>
+                      <a:tailEnd/>
+                    </a:ln>
+                  </pic:spPr>
+                </pic:pic>
+              </a:graphicData>
+            </a:graphic>
+          </wp:inline>
+        </w:drawing>
+      </w:r>
+      <w:r>
+        <w:rPr>
+          <w:noProof/>
+          <w:sz w:val="28"/>
+          <w:szCs w:val="28"/>
+          <w:lang w:eastAsia="ru-RU" w:bidi="ar-SA"/>
+        </w:rPr>
         <w:pict>
-          <v:shape id="_x0000_s1989" type="#_x0000_t202" style="position:absolute;margin-left:312.6pt;margin-top:677.95pt;width:167pt;height:36.6pt;z-index:252012032;mso-width-relative:margin;mso-height-relative:margin" strokecolor="white">
+          <v:shape id="_x0000_s1989" type="#_x0000_t202" style="position:absolute;margin-left:312.6pt;margin-top:677.95pt;width:167pt;height:36.6pt;z-index:252012032;mso-position-horizontal-relative:text;mso-position-vertical-relative:text;mso-width-relative:margin;mso-height-relative:margin" strokecolor="white">
             <v:textbox style="mso-next-textbox:#_x0000_s1989">
               <w:txbxContent>
                 <w:p>
@@ -12074,50 +12127,6 @@
           <w:szCs w:val="28"/>
           <w:lang w:eastAsia="ru-RU" w:bidi="ar-SA"/>
         </w:rPr>
-        <w:drawing>
-          <wp:inline distT="0" distB="0" distL="0" distR="0">
-            <wp:extent cx="6299835" cy="8987790"/>
-            <wp:effectExtent l="19050" t="0" r="5715" b="0"/>
-            <wp:docPr id="1" name="Рисунок 0" descr="fmodel.jpg"/>
-            <wp:cNvGraphicFramePr>
-              <a:graphicFrameLocks xmlns:a="http://schemas.openxmlformats.org/drawingml/2006/main" noChangeAspect="1"/>
-            </wp:cNvGraphicFramePr>
-            <a:graphic xmlns:a="http://schemas.openxmlformats.org/drawingml/2006/main">
-              <a:graphicData uri="http://schemas.openxmlformats.org/drawingml/2006/picture">
-                <pic:pic xmlns:pic="http://schemas.openxmlformats.org/drawingml/2006/picture">
-                  <pic:nvPicPr>
-                    <pic:cNvPr id="0" name="fmodel.jpg"/>
-                    <pic:cNvPicPr/>
-                  </pic:nvPicPr>
-                  <pic:blipFill>
-                    <a:blip r:embed="rId10" cstate="print"/>
-                    <a:stretch>
-                      <a:fillRect/>
-                    </a:stretch>
-                  </pic:blipFill>
-                  <pic:spPr>
-                    <a:xfrm>
-                      <a:off x="0" y="0"/>
-                      <a:ext cx="6299835" cy="8987790"/>
-                    </a:xfrm>
-                    <a:prstGeom prst="rect">
-                      <a:avLst/>
-                    </a:prstGeom>
-                  </pic:spPr>
-                </pic:pic>
-              </a:graphicData>
-            </a:graphic>
-          </wp:inline>
-        </w:drawing>
-      </w:r>
-      <w:r>
-        <w:rPr>
-          <w:noProof/>
-          <w:sz w:val="28"/>
-          <w:szCs w:val="28"/>
-          <w:lang w:eastAsia="ru-RU" w:bidi="ar-SA"/>
-        </w:rPr>
-        <w:lastRenderedPageBreak/>
         <w:pict>
           <v:shape id="_x0000_s1991" type="#_x0000_t202" style="position:absolute;margin-left:-7.25pt;margin-top:-27.9pt;width:180pt;height:25.15pt;z-index:252013056;mso-position-horizontal-relative:text;mso-position-vertical-relative:text" stroked="f" strokecolor="black [3213]" strokeweight="0">
             <v:textbox>
@@ -16453,6 +16462,7 @@
         <w:rPr>
           <w:sz w:val="28"/>
           <w:szCs w:val="28"/>
+          <w:lang w:val="en-US"/>
         </w:rPr>
         <w:t xml:space="preserve">1.  </w:t>
       </w:r>
@@ -16469,6 +16479,7 @@
         <w:rPr>
           <w:sz w:val="28"/>
           <w:szCs w:val="28"/>
+          <w:lang w:val="en-US"/>
         </w:rPr>
         <w:t xml:space="preserve">  </w:t>
       </w:r>
@@ -16485,6 +16496,7 @@
         <w:rPr>
           <w:sz w:val="28"/>
           <w:szCs w:val="28"/>
+          <w:lang w:val="en-US"/>
         </w:rPr>
         <w:t xml:space="preserve">.  </w:t>
       </w:r>
@@ -18847,7 +18859,7 @@
 </file>
 
 <file path=customXml/itemProps1.xml><?xml version="1.0" encoding="utf-8"?>
-<ds:datastoreItem xmlns:ds="http://schemas.openxmlformats.org/officeDocument/2006/customXml" ds:itemID="{2DD2A940-FD0D-499E-9B8F-84D96EEFC1C8}">
+<ds:datastoreItem xmlns:ds="http://schemas.openxmlformats.org/officeDocument/2006/customXml" ds:itemID="{89D67B8C-3E98-4E95-A5F2-324D38235B98}">
   <ds:schemaRefs>
     <ds:schemaRef ds:uri="http://schemas.openxmlformats.org/officeDocument/2006/bibliography"/>
   </ds:schemaRefs>

</xml_diff>